<commit_message>
Removed Unit Tests from Gantt Chart
</commit_message>
<xml_diff>
--- a/PROJECT/Project Plan/TINF19C_Projekplan_Team_3_v1.5.docx
+++ b/PROJECT/Project Plan/TINF19C_Projekplan_Team_3_v1.5.docx
@@ -1,6 +1,6 @@
 
 <file path=word/document.xml><?xml version="1.0" encoding="utf-8"?>
-<w:document xmlns:wpc="http://schemas.microsoft.com/office/word/2010/wordprocessingCanvas" xmlns:cx="http://schemas.microsoft.com/office/drawing/2014/chartex" xmlns:cx1="http://schemas.microsoft.com/office/drawing/2015/9/8/chartex" xmlns:cx2="http://schemas.microsoft.com/office/drawing/2015/10/21/chartex" xmlns:cx3="http://schemas.microsoft.com/office/drawing/2016/5/9/chartex" xmlns:cx4="http://schemas.microsoft.com/office/drawing/2016/5/10/chartex" xmlns:cx5="http://schemas.microsoft.com/office/drawing/2016/5/11/chartex" xmlns:cx6="http://schemas.microsoft.com/office/drawing/2016/5/12/chartex" xmlns:cx7="http://schemas.microsoft.com/office/drawing/2016/5/13/chartex" xmlns:cx8="http://schemas.microsoft.com/office/drawing/2016/5/14/chartex" xmlns:mc="http://schemas.openxmlformats.org/markup-compatibility/2006" xmlns:aink="http://schemas.microsoft.com/office/drawing/2016/ink" xmlns:am3d="http://schemas.microsoft.com/office/drawing/2017/model3d" xmlns:o="urn:schemas-microsoft-com:office:office" xmlns:r="http://schemas.openxmlformats.org/officeDocument/2006/relationships" xmlns:m="http://schemas.openxmlformats.org/officeDocument/2006/math" xmlns:v="urn:schemas-microsoft-com:vml" xmlns:wp14="http://schemas.microsoft.com/office/word/2010/wordprocessingDrawing" xmlns:wp="http://schemas.openxmlformats.org/drawingml/2006/wordprocessingDrawing" xmlns:w10="urn:schemas-microsoft-com:office:word" xmlns:w="http://schemas.openxmlformats.org/wordprocessingml/2006/main" xmlns:w14="http://schemas.microsoft.com/office/word/2010/wordml" xmlns:w15="http://schemas.microsoft.com/office/word/2012/wordml" xmlns:w16cex="http://schemas.microsoft.com/office/word/2018/wordml/cex" xmlns:w16cid="http://schemas.microsoft.com/office/word/2016/wordml/cid" xmlns:w16="http://schemas.microsoft.com/office/word/2018/wordml" xmlns:w16se="http://schemas.microsoft.com/office/word/2015/wordml/symex" xmlns:wpg="http://schemas.microsoft.com/office/word/2010/wordprocessingGroup" xmlns:wpi="http://schemas.microsoft.com/office/word/2010/wordprocessingInk" xmlns:wne="http://schemas.microsoft.com/office/word/2006/wordml" xmlns:wps="http://schemas.microsoft.com/office/word/2010/wordprocessingShape" mc:Ignorable="w14 w15 w16se w16cid w16 w16cex wp14">
+<w:document xmlns:wpc="http://schemas.microsoft.com/office/word/2010/wordprocessingCanvas" xmlns:cx="http://schemas.microsoft.com/office/drawing/2014/chartex" xmlns:cx1="http://schemas.microsoft.com/office/drawing/2015/9/8/chartex" xmlns:cx2="http://schemas.microsoft.com/office/drawing/2015/10/21/chartex" xmlns:cx3="http://schemas.microsoft.com/office/drawing/2016/5/9/chartex" xmlns:cx4="http://schemas.microsoft.com/office/drawing/2016/5/10/chartex" xmlns:cx5="http://schemas.microsoft.com/office/drawing/2016/5/11/chartex" xmlns:cx6="http://schemas.microsoft.com/office/drawing/2016/5/12/chartex" xmlns:cx7="http://schemas.microsoft.com/office/drawing/2016/5/13/chartex" xmlns:cx8="http://schemas.microsoft.com/office/drawing/2016/5/14/chartex" xmlns:mc="http://schemas.openxmlformats.org/markup-compatibility/2006" xmlns:aink="http://schemas.microsoft.com/office/drawing/2016/ink" xmlns:am3d="http://schemas.microsoft.com/office/drawing/2017/model3d" xmlns:o="urn:schemas-microsoft-com:office:office" xmlns:r="http://schemas.openxmlformats.org/officeDocument/2006/relationships" xmlns:m="http://schemas.openxmlformats.org/officeDocument/2006/math" xmlns:v="urn:schemas-microsoft-com:vml" xmlns:wp14="http://schemas.microsoft.com/office/word/2010/wordprocessingDrawing" xmlns:wp="http://schemas.openxmlformats.org/drawingml/2006/wordprocessingDrawing" xmlns:w10="urn:schemas-microsoft-com:office:word" xmlns:w="http://schemas.openxmlformats.org/wordprocessingml/2006/main" xmlns:w14="http://schemas.microsoft.com/office/word/2010/wordml" xmlns:w15="http://schemas.microsoft.com/office/word/2012/wordml" xmlns:w16cex="http://schemas.microsoft.com/office/word/2018/wordml/cex" xmlns:w16cid="http://schemas.microsoft.com/office/word/2016/wordml/cid" xmlns:w16="http://schemas.microsoft.com/office/word/2018/wordml" xmlns:w16sdtdh="http://schemas.microsoft.com/office/word/2020/wordml/sdtdatahash" xmlns:w16se="http://schemas.microsoft.com/office/word/2015/wordml/symex" xmlns:wpg="http://schemas.microsoft.com/office/word/2010/wordprocessingGroup" xmlns:wpi="http://schemas.microsoft.com/office/word/2010/wordprocessingInk" xmlns:wne="http://schemas.microsoft.com/office/word/2006/wordml" xmlns:wps="http://schemas.microsoft.com/office/word/2010/wordprocessingShape" mc:Ignorable="w14 w15 w16se w16cid w16 w16cex w16sdtdh wp14">
   <w:background w:color="FFFFFF" w:themeColor="background1"/>
   <w:body>
     <w:p>
@@ -443,9 +443,11 @@
       <w:pPr>
         <w:ind w:left="2977" w:hanging="2977"/>
       </w:pPr>
+      <w:proofErr w:type="spellStart"/>
       <w:r>
         <w:t>Costumer</w:t>
       </w:r>
+      <w:proofErr w:type="spellEnd"/>
       <w:r>
         <w:t>:</w:t>
       </w:r>
@@ -468,23 +470,35 @@
       <w:pPr>
         <w:ind w:left="2977" w:hanging="2977"/>
       </w:pPr>
+      <w:proofErr w:type="spellStart"/>
       <w:r>
-        <w:t xml:space="preserve">project </w:t>
+        <w:t>project</w:t>
       </w:r>
+      <w:proofErr w:type="spellEnd"/>
+      <w:r>
+        <w:t xml:space="preserve"> </w:t>
+      </w:r>
+      <w:proofErr w:type="spellStart"/>
       <w:r>
         <w:t>m</w:t>
       </w:r>
       <w:r>
         <w:t>anager</w:t>
       </w:r>
+      <w:proofErr w:type="spellEnd"/>
       <w:r>
         <w:t>:</w:t>
       </w:r>
       <w:r>
         <w:tab/>
       </w:r>
+      <w:proofErr w:type="spellStart"/>
       <w:r>
-        <w:t>Hörber Niclas</w:t>
+        <w:t>Hörber</w:t>
+      </w:r>
+      <w:proofErr w:type="spellEnd"/>
+      <w:r>
+        <w:t xml:space="preserve"> Niclas</w:t>
       </w:r>
     </w:p>
     <w:p>
@@ -497,19 +511,45 @@
         <w:ind w:left="2977" w:hanging="2977"/>
       </w:pPr>
       <w:r>
-        <w:t>Project team members</w:t>
+        <w:t xml:space="preserve">Project </w:t>
       </w:r>
+      <w:proofErr w:type="spellStart"/>
+      <w:r>
+        <w:t>team</w:t>
+      </w:r>
+      <w:proofErr w:type="spellEnd"/>
+      <w:r>
+        <w:t xml:space="preserve"> </w:t>
+      </w:r>
+      <w:proofErr w:type="spellStart"/>
+      <w:r>
+        <w:t>members</w:t>
+      </w:r>
+      <w:proofErr w:type="spellEnd"/>
       <w:r>
         <w:t>:</w:t>
       </w:r>
       <w:r>
         <w:tab/>
       </w:r>
+      <w:proofErr w:type="spellStart"/>
       <w:r>
-        <w:t xml:space="preserve">Hörber Niclas, </w:t>
+        <w:t>Hörber</w:t>
+      </w:r>
+      <w:proofErr w:type="spellEnd"/>
+      <w:r>
+        <w:t xml:space="preserve"> Niclas, </w:t>
       </w:r>
       <w:r>
-        <w:t>Huber Niklas, Daniel Zichler, Nico Fischer, Phillip Förster, Kay Knöpfle</w:t>
+        <w:t xml:space="preserve">Huber Niklas, Daniel </w:t>
+      </w:r>
+      <w:proofErr w:type="spellStart"/>
+      <w:r>
+        <w:t>Zichler</w:t>
+      </w:r>
+      <w:proofErr w:type="spellEnd"/>
+      <w:r>
+        <w:t>, Nico Fischer, Phillip Förster, Kay Knöpfle</w:t>
       </w:r>
     </w:p>
     <w:p>
@@ -610,6 +650,7 @@
           <w:bCs/>
         </w:rPr>
       </w:pPr>
+      <w:proofErr w:type="spellStart"/>
       <w:r>
         <w:rPr>
           <w:b/>
@@ -617,6 +658,7 @@
         </w:rPr>
         <w:t>Confidential</w:t>
       </w:r>
+      <w:proofErr w:type="spellEnd"/>
     </w:p>
     <w:p>
       <w:pPr>
@@ -1263,9 +1305,14 @@
       <w:bookmarkStart w:id="0" w:name="_Toc56088463"/>
       <w:r>
         <w:lastRenderedPageBreak/>
-        <w:t>List of changes</w:t>
+        <w:t xml:space="preserve">List of </w:t>
+      </w:r>
+      <w:proofErr w:type="spellStart"/>
+      <w:r>
+        <w:t>changes</w:t>
       </w:r>
       <w:bookmarkEnd w:id="0"/>
+      <w:proofErr w:type="spellEnd"/>
     </w:p>
     <w:tbl>
       <w:tblPr>
@@ -1468,8 +1515,13 @@
               <w:jc w:val="center"/>
             </w:pPr>
             <w:r>
-              <w:t>Niclas Hörber</w:t>
-            </w:r>
+              <w:t xml:space="preserve">Niclas </w:t>
+            </w:r>
+            <w:proofErr w:type="spellStart"/>
+            <w:r>
+              <w:t>Hörber</w:t>
+            </w:r>
+            <w:proofErr w:type="spellEnd"/>
           </w:p>
         </w:tc>
       </w:tr>
@@ -1525,8 +1577,13 @@
               <w:jc w:val="center"/>
             </w:pPr>
             <w:r>
-              <w:t>Niclas Hörber</w:t>
-            </w:r>
+              <w:t xml:space="preserve">Niclas </w:t>
+            </w:r>
+            <w:proofErr w:type="spellStart"/>
+            <w:r>
+              <w:t>Hörber</w:t>
+            </w:r>
+            <w:proofErr w:type="spellEnd"/>
           </w:p>
         </w:tc>
       </w:tr>
@@ -1582,8 +1639,13 @@
               <w:jc w:val="center"/>
             </w:pPr>
             <w:r>
-              <w:t>Niclas Hörber</w:t>
-            </w:r>
+              <w:t xml:space="preserve">Niclas </w:t>
+            </w:r>
+            <w:proofErr w:type="spellStart"/>
+            <w:r>
+              <w:t>Hörber</w:t>
+            </w:r>
+            <w:proofErr w:type="spellEnd"/>
           </w:p>
         </w:tc>
       </w:tr>
@@ -1642,8 +1704,13 @@
               <w:jc w:val="center"/>
             </w:pPr>
             <w:r>
-              <w:t>Niclas Hörber</w:t>
-            </w:r>
+              <w:t xml:space="preserve">Niclas </w:t>
+            </w:r>
+            <w:proofErr w:type="spellStart"/>
+            <w:r>
+              <w:t>Hörber</w:t>
+            </w:r>
+            <w:proofErr w:type="spellEnd"/>
           </w:p>
         </w:tc>
       </w:tr>
@@ -1699,8 +1766,13 @@
               <w:jc w:val="center"/>
             </w:pPr>
             <w:r>
-              <w:t>Niclas Hörber</w:t>
-            </w:r>
+              <w:t xml:space="preserve">Niclas </w:t>
+            </w:r>
+            <w:proofErr w:type="spellStart"/>
+            <w:r>
+              <w:t>Hörber</w:t>
+            </w:r>
+            <w:proofErr w:type="spellEnd"/>
           </w:p>
         </w:tc>
       </w:tr>
@@ -1809,9 +1881,14 @@
       <w:bookmarkStart w:id="1" w:name="_Toc56088464"/>
       <w:r>
         <w:lastRenderedPageBreak/>
-        <w:t>Project assignment</w:t>
+        <w:t xml:space="preserve">Project </w:t>
+      </w:r>
+      <w:proofErr w:type="spellStart"/>
+      <w:r>
+        <w:t>assignment</w:t>
       </w:r>
       <w:bookmarkEnd w:id="1"/>
+      <w:proofErr w:type="spellEnd"/>
     </w:p>
     <w:tbl>
       <w:tblPr>
@@ -1858,8 +1935,17 @@
                 <w:b/>
                 <w:bCs/>
               </w:rPr>
-              <w:t>Project assignment</w:t>
-            </w:r>
+              <w:t xml:space="preserve">Project </w:t>
+            </w:r>
+            <w:proofErr w:type="spellStart"/>
+            <w:r>
+              <w:rPr>
+                <w:b/>
+                <w:bCs/>
+              </w:rPr>
+              <w:t>assignment</w:t>
+            </w:r>
+            <w:proofErr w:type="spellEnd"/>
           </w:p>
         </w:tc>
       </w:tr>
@@ -1896,7 +1982,27 @@
                 <w:color w:val="000000" w:themeColor="text1"/>
                 <w:lang w:val="en-US"/>
               </w:rPr>
-              <w:t>The goal of this project is to develop a Server farm which supports the testing of OPC UA Clients. The Server farm should provide multiple virtual OPC UA Server via Network. These virtual OPC UA Server profiles should be parameterizable via an AutomationML configuration file (in CAEX 3.0).  In conclusion, the software should simulate multiple OPC UA Servers on one computer for testing OPC UA Clients.</w:t>
+              <w:t xml:space="preserve">The goal of this project is to develop a Server farm which supports the testing of OPC UA Clients. The Server farm should provide multiple virtual OPC UA Server via Network. These virtual OPC UA Server profiles should be parameterizable via an </w:t>
+            </w:r>
+            <w:proofErr w:type="spellStart"/>
+            <w:r>
+              <w:rPr>
+                <w:rStyle w:val="Erluterungen"/>
+                <w:rFonts w:ascii="Calibri" w:hAnsi="Calibri" w:cs="Calibri"/>
+                <w:color w:val="000000" w:themeColor="text1"/>
+                <w:lang w:val="en-US"/>
+              </w:rPr>
+              <w:t>AutomationML</w:t>
+            </w:r>
+            <w:proofErr w:type="spellEnd"/>
+            <w:r>
+              <w:rPr>
+                <w:rStyle w:val="Erluterungen"/>
+                <w:rFonts w:ascii="Calibri" w:hAnsi="Calibri" w:cs="Calibri"/>
+                <w:color w:val="000000" w:themeColor="text1"/>
+                <w:lang w:val="en-US"/>
+              </w:rPr>
+              <w:t xml:space="preserve"> configuration file (in CAEX 3.0).  In conclusion, the software should simulate multiple OPC UA Servers on one computer for testing OPC UA Clients.</w:t>
             </w:r>
             <w:r>
               <w:rPr>
@@ -1937,9 +2043,11 @@
             <w:pPr>
               <w:spacing w:before="60" w:after="60"/>
             </w:pPr>
+            <w:proofErr w:type="spellStart"/>
             <w:r>
               <w:t>Costumer</w:t>
             </w:r>
+            <w:proofErr w:type="spellEnd"/>
             <w:r>
               <w:t xml:space="preserve">: </w:t>
             </w:r>
@@ -1962,8 +2070,13 @@
             <w:r>
               <w:t xml:space="preserve"> </w:t>
             </w:r>
-            <w:r>
-              <w:t>Hörber Niclas</w:t>
+            <w:proofErr w:type="spellStart"/>
+            <w:r>
+              <w:t>Hörber</w:t>
+            </w:r>
+            <w:proofErr w:type="spellEnd"/>
+            <w:r>
+              <w:t xml:space="preserve"> Niclas</w:t>
             </w:r>
           </w:p>
         </w:tc>
@@ -1982,8 +2095,21 @@
               <w:spacing w:before="60" w:after="60"/>
             </w:pPr>
             <w:r>
-              <w:t>Project team members</w:t>
-            </w:r>
+              <w:t xml:space="preserve">Project </w:t>
+            </w:r>
+            <w:proofErr w:type="spellStart"/>
+            <w:r>
+              <w:t>team</w:t>
+            </w:r>
+            <w:proofErr w:type="spellEnd"/>
+            <w:r>
+              <w:t xml:space="preserve"> </w:t>
+            </w:r>
+            <w:proofErr w:type="spellStart"/>
+            <w:r>
+              <w:t>members</w:t>
+            </w:r>
+            <w:proofErr w:type="spellEnd"/>
             <w:r>
               <w:t>:</w:t>
             </w:r>
@@ -2016,6 +2142,7 @@
                       <w:bCs/>
                     </w:rPr>
                   </w:pPr>
+                  <w:proofErr w:type="spellStart"/>
                   <w:r>
                     <w:rPr>
                       <w:b/>
@@ -2023,6 +2150,7 @@
                     </w:rPr>
                     <w:t>Role</w:t>
                   </w:r>
+                  <w:proofErr w:type="spellEnd"/>
                 </w:p>
               </w:tc>
               <w:tc>
@@ -2058,12 +2186,21 @@
                       <w:bCs/>
                     </w:rPr>
                   </w:pPr>
+                  <w:proofErr w:type="spellStart"/>
                   <w:r>
                     <w:rPr>
                       <w:b/>
                       <w:bCs/>
                     </w:rPr>
-                    <w:t>Hourly Rate</w:t>
+                    <w:t>Hourly</w:t>
+                  </w:r>
+                  <w:proofErr w:type="spellEnd"/>
+                  <w:r>
+                    <w:rPr>
+                      <w:b/>
+                      <w:bCs/>
+                    </w:rPr>
+                    <w:t xml:space="preserve"> Rate</w:t>
                   </w:r>
                 </w:p>
               </w:tc>
@@ -2093,8 +2230,13 @@
                   <w:pPr>
                     <w:spacing w:before="60" w:after="60"/>
                   </w:pPr>
+                  <w:proofErr w:type="spellStart"/>
                   <w:r>
-                    <w:t>Hörber Niclas</w:t>
+                    <w:t>Hörber</w:t>
+                  </w:r>
+                  <w:proofErr w:type="spellEnd"/>
+                  <w:r>
+                    <w:t xml:space="preserve"> Niclas</w:t>
                   </w:r>
                 </w:p>
               </w:tc>
@@ -2184,8 +2326,13 @@
                     <w:spacing w:before="60" w:after="60"/>
                   </w:pPr>
                   <w:r>
-                    <w:t>Daniel Zichler</w:t>
+                    <w:t xml:space="preserve">Daniel </w:t>
                   </w:r>
+                  <w:proofErr w:type="spellStart"/>
+                  <w:r>
+                    <w:t>Zichler</w:t>
+                  </w:r>
+                  <w:proofErr w:type="spellEnd"/>
                 </w:p>
               </w:tc>
               <w:tc>
@@ -2386,8 +2533,13 @@
               <w:spacing w:before="60" w:after="60"/>
             </w:pPr>
             <w:r>
-              <w:t>Main task</w:t>
-            </w:r>
+              <w:t xml:space="preserve">Main </w:t>
+            </w:r>
+            <w:proofErr w:type="spellStart"/>
+            <w:r>
+              <w:t>task</w:t>
+            </w:r>
+            <w:proofErr w:type="spellEnd"/>
             <w:r>
               <w:t>:</w:t>
             </w:r>
@@ -2518,7 +2670,15 @@
               <w:spacing w:before="60" w:after="60"/>
             </w:pPr>
             <w:r>
-              <w:t>Project start date</w:t>
+              <w:t xml:space="preserve">Project </w:t>
+            </w:r>
+            <w:proofErr w:type="spellStart"/>
+            <w:r>
+              <w:t>start</w:t>
+            </w:r>
+            <w:proofErr w:type="spellEnd"/>
+            <w:r>
+              <w:t xml:space="preserve"> date</w:t>
             </w:r>
             <w:r>
               <w:t xml:space="preserve">: </w:t>
@@ -2633,8 +2793,13 @@
               <w:spacing w:before="60" w:after="60"/>
             </w:pPr>
             <w:r>
-              <w:t>Project costs</w:t>
-            </w:r>
+              <w:t xml:space="preserve">Project </w:t>
+            </w:r>
+            <w:proofErr w:type="spellStart"/>
+            <w:r>
+              <w:t>costs</w:t>
+            </w:r>
+            <w:proofErr w:type="spellEnd"/>
             <w:r>
               <w:t>:</w:t>
             </w:r>
@@ -2662,8 +2827,13 @@
               <w:spacing w:before="60" w:after="60"/>
             </w:pPr>
             <w:r>
-              <w:t>Project risks</w:t>
-            </w:r>
+              <w:t xml:space="preserve">Project </w:t>
+            </w:r>
+            <w:proofErr w:type="spellStart"/>
+            <w:r>
+              <w:t>risks</w:t>
+            </w:r>
+            <w:proofErr w:type="spellEnd"/>
             <w:r>
               <w:t>:</w:t>
             </w:r>
@@ -2886,13 +3056,31 @@
                 <w:bCs/>
               </w:rPr>
             </w:pPr>
+            <w:proofErr w:type="spellStart"/>
             <w:r>
               <w:rPr>
                 <w:b/>
                 <w:bCs/>
               </w:rPr>
-              <w:t>Adapted goals</w:t>
-            </w:r>
+              <w:t>Adapted</w:t>
+            </w:r>
+            <w:proofErr w:type="spellEnd"/>
+            <w:r>
+              <w:rPr>
+                <w:b/>
+                <w:bCs/>
+              </w:rPr>
+              <w:t xml:space="preserve"> </w:t>
+            </w:r>
+            <w:proofErr w:type="spellStart"/>
+            <w:r>
+              <w:rPr>
+                <w:b/>
+                <w:bCs/>
+              </w:rPr>
+              <w:t>goals</w:t>
+            </w:r>
+            <w:proofErr w:type="spellEnd"/>
           </w:p>
           <w:p>
             <w:pPr>
@@ -2903,12 +3091,21 @@
                 <w:bCs/>
               </w:rPr>
             </w:pPr>
+            <w:proofErr w:type="spellStart"/>
             <w:r>
               <w:rPr>
                 <w:b/>
                 <w:bCs/>
               </w:rPr>
-              <w:t>by date</w:t>
+              <w:t>by</w:t>
+            </w:r>
+            <w:proofErr w:type="spellEnd"/>
+            <w:r>
+              <w:rPr>
+                <w:b/>
+                <w:bCs/>
+              </w:rPr>
+              <w:t xml:space="preserve"> date</w:t>
             </w:r>
           </w:p>
         </w:tc>
@@ -2959,7 +3156,27 @@
                 <w:color w:val="000000" w:themeColor="text1"/>
                 <w:lang w:val="en-US"/>
               </w:rPr>
-              <w:t>The goal of this project is to develop a Server farm which supports the testing of OPC UA Clients. The Server farm should provide multiple virtual OPC UA Server via Network. These virtual OPC UA Server profiles should be parameterizable via an AutomationML configuration file (in CAEX 3.0).  In conclusion, the software should simulate multiple OPC UA Servers on one computer for testing OPC UA Clients.</w:t>
+              <w:t xml:space="preserve">The goal of this project is to develop a Server farm which supports the testing of OPC UA Clients. The Server farm should provide multiple virtual OPC UA Server via Network. These virtual OPC UA Server profiles should be parameterizable via an </w:t>
+            </w:r>
+            <w:proofErr w:type="spellStart"/>
+            <w:r>
+              <w:rPr>
+                <w:rStyle w:val="Erluterungen"/>
+                <w:rFonts w:ascii="Calibri" w:hAnsi="Calibri" w:cs="Calibri"/>
+                <w:color w:val="000000" w:themeColor="text1"/>
+                <w:lang w:val="en-US"/>
+              </w:rPr>
+              <w:t>AutomationML</w:t>
+            </w:r>
+            <w:proofErr w:type="spellEnd"/>
+            <w:r>
+              <w:rPr>
+                <w:rStyle w:val="Erluterungen"/>
+                <w:rFonts w:ascii="Calibri" w:hAnsi="Calibri" w:cs="Calibri"/>
+                <w:color w:val="000000" w:themeColor="text1"/>
+                <w:lang w:val="en-US"/>
+              </w:rPr>
+              <w:t xml:space="preserve"> configuration file (in CAEX 3.0).  In conclusion, the software should simulate multiple OPC UA Servers on one computer for testing OPC UA Clients.</w:t>
             </w:r>
             <w:r>
               <w:rPr>
@@ -3094,14 +3311,50 @@
               <w:rPr>
                 <w:lang w:val="en-US"/>
               </w:rPr>
-              <w:t xml:space="preserve">&amp; Projektplan </w:t>
-            </w:r>
+              <w:t xml:space="preserve">&amp; </w:t>
+            </w:r>
+            <w:proofErr w:type="spellStart"/>
             <w:r>
               <w:rPr>
                 <w:lang w:val="en-US"/>
               </w:rPr>
-              <w:t>by Niclas Hörber</w:t>
-            </w:r>
+              <w:t>Projektplan</w:t>
+            </w:r>
+            <w:proofErr w:type="spellEnd"/>
+            <w:r>
+              <w:rPr>
+                <w:lang w:val="en-US"/>
+              </w:rPr>
+              <w:t xml:space="preserve"> </w:t>
+            </w:r>
+            <w:r>
+              <w:rPr>
+                <w:lang w:val="en-US"/>
+              </w:rPr>
+              <w:t xml:space="preserve">by </w:t>
+            </w:r>
+            <w:proofErr w:type="spellStart"/>
+            <w:r>
+              <w:rPr>
+                <w:lang w:val="en-US"/>
+              </w:rPr>
+              <w:t>Niclas</w:t>
+            </w:r>
+            <w:proofErr w:type="spellEnd"/>
+            <w:r>
+              <w:rPr>
+                <w:lang w:val="en-US"/>
+              </w:rPr>
+              <w:t xml:space="preserve"> </w:t>
+            </w:r>
+            <w:proofErr w:type="spellStart"/>
+            <w:r>
+              <w:rPr>
+                <w:lang w:val="en-US"/>
+              </w:rPr>
+              <w:t>Hörber</w:t>
+            </w:r>
+            <w:proofErr w:type="spellEnd"/>
           </w:p>
           <w:p>
             <w:pPr>
@@ -3118,8 +3371,16 @@
               <w:rPr>
                 <w:lang w:val="en-US"/>
               </w:rPr>
-              <w:t>SAS by Philipp Förster</w:t>
-            </w:r>
+              <w:t xml:space="preserve">SAS by Philipp </w:t>
+            </w:r>
+            <w:proofErr w:type="spellStart"/>
+            <w:r>
+              <w:rPr>
+                <w:lang w:val="en-US"/>
+              </w:rPr>
+              <w:t>Förster</w:t>
+            </w:r>
+            <w:proofErr w:type="spellEnd"/>
           </w:p>
           <w:p>
             <w:pPr>
@@ -3148,7 +3409,15 @@
               <w:spacing w:before="60" w:after="60"/>
             </w:pPr>
             <w:r>
-              <w:t xml:space="preserve">Präsentation by </w:t>
+              <w:t xml:space="preserve">Präsentation </w:t>
+            </w:r>
+            <w:proofErr w:type="spellStart"/>
+            <w:r>
+              <w:t>by</w:t>
+            </w:r>
+            <w:proofErr w:type="spellEnd"/>
+            <w:r>
+              <w:t xml:space="preserve"> </w:t>
             </w:r>
             <w:r>
               <w:rPr>
@@ -3160,8 +3429,13 @@
               <w:t>D</w:t>
             </w:r>
             <w:r>
-              <w:t>aniel Zichler</w:t>
-            </w:r>
+              <w:t xml:space="preserve">aniel </w:t>
+            </w:r>
+            <w:proofErr w:type="spellStart"/>
+            <w:r>
+              <w:t>Zichler</w:t>
+            </w:r>
+            <w:proofErr w:type="spellEnd"/>
           </w:p>
         </w:tc>
         <w:tc>
@@ -3426,9 +3700,22 @@
       <w:bookmarkStart w:id="3" w:name="_Toc56088466"/>
       <w:r>
         <w:lastRenderedPageBreak/>
-        <w:t>Work package specification</w:t>
+        <w:t xml:space="preserve">Work </w:t>
+      </w:r>
+      <w:proofErr w:type="spellStart"/>
+      <w:r>
+        <w:t>package</w:t>
+      </w:r>
+      <w:proofErr w:type="spellEnd"/>
+      <w:r>
+        <w:t xml:space="preserve"> </w:t>
+      </w:r>
+      <w:proofErr w:type="spellStart"/>
+      <w:r>
+        <w:t>specification</w:t>
       </w:r>
       <w:bookmarkEnd w:id="3"/>
+      <w:proofErr w:type="spellEnd"/>
     </w:p>
     <w:tbl>
       <w:tblPr>
@@ -3475,8 +3762,33 @@
                 <w:b/>
                 <w:bCs/>
               </w:rPr>
-              <w:t>Work package specification</w:t>
-            </w:r>
+              <w:t xml:space="preserve">Work </w:t>
+            </w:r>
+            <w:proofErr w:type="spellStart"/>
+            <w:r>
+              <w:rPr>
+                <w:b/>
+                <w:bCs/>
+              </w:rPr>
+              <w:t>package</w:t>
+            </w:r>
+            <w:proofErr w:type="spellEnd"/>
+            <w:r>
+              <w:rPr>
+                <w:b/>
+                <w:bCs/>
+              </w:rPr>
+              <w:t xml:space="preserve"> </w:t>
+            </w:r>
+            <w:proofErr w:type="spellStart"/>
+            <w:r>
+              <w:rPr>
+                <w:b/>
+                <w:bCs/>
+              </w:rPr>
+              <w:t>specification</w:t>
+            </w:r>
+            <w:proofErr w:type="spellEnd"/>
           </w:p>
         </w:tc>
       </w:tr>
@@ -3611,12 +3923,14 @@
               </w:rPr>
               <w:t xml:space="preserve">, </w:t>
             </w:r>
+            <w:proofErr w:type="gramStart"/>
             <w:r>
               <w:rPr>
                 <w:lang w:val="en-US"/>
               </w:rPr>
               <w:t>managing</w:t>
             </w:r>
+            <w:proofErr w:type="gramEnd"/>
             <w:r>
               <w:rPr>
                 <w:lang w:val="en-US"/>
@@ -3650,12 +3964,14 @@
             <w:pPr>
               <w:spacing w:before="60" w:after="60"/>
             </w:pPr>
+            <w:proofErr w:type="spellStart"/>
             <w:r>
               <w:t>R</w:t>
             </w:r>
             <w:r>
               <w:t>esponsibility</w:t>
             </w:r>
+            <w:proofErr w:type="spellEnd"/>
             <w:r>
               <w:t>:</w:t>
             </w:r>
@@ -3767,12 +4083,28 @@
                 <w:lang w:val="en-US"/>
               </w:rPr>
             </w:pPr>
+            <w:proofErr w:type="spellStart"/>
             <w:r>
               <w:rPr>
                 <w:lang w:val="en-US"/>
               </w:rPr>
-              <w:t>Niclas Hörber</w:t>
-            </w:r>
+              <w:t>Niclas</w:t>
+            </w:r>
+            <w:proofErr w:type="spellEnd"/>
+            <w:r>
+              <w:rPr>
+                <w:lang w:val="en-US"/>
+              </w:rPr>
+              <w:t xml:space="preserve"> </w:t>
+            </w:r>
+            <w:proofErr w:type="spellStart"/>
+            <w:r>
+              <w:rPr>
+                <w:lang w:val="en-US"/>
+              </w:rPr>
+              <w:t>Hörber</w:t>
+            </w:r>
+            <w:proofErr w:type="spellEnd"/>
             <w:r>
               <w:rPr>
                 <w:lang w:val="en-US"/>
@@ -3818,9 +4150,11 @@
             <w:pPr>
               <w:spacing w:before="60" w:after="60"/>
             </w:pPr>
+            <w:proofErr w:type="spellStart"/>
             <w:r>
               <w:t>Accepted</w:t>
             </w:r>
+            <w:proofErr w:type="spellEnd"/>
             <w:r>
               <w:t>:</w:t>
             </w:r>
@@ -3912,6 +4246,7 @@
               </w:rPr>
               <w:t xml:space="preserve"> </w:t>
             </w:r>
+            <w:proofErr w:type="spellStart"/>
             <w:r>
               <w:rPr>
                 <w:b/>
@@ -3924,8 +4259,25 @@
                 <w:b/>
                 <w:bCs/>
               </w:rPr>
-              <w:t>onfiguration parser</w:t>
-            </w:r>
+              <w:t>onfiguration</w:t>
+            </w:r>
+            <w:proofErr w:type="spellEnd"/>
+            <w:r>
+              <w:rPr>
+                <w:b/>
+                <w:bCs/>
+              </w:rPr>
+              <w:t xml:space="preserve"> </w:t>
+            </w:r>
+            <w:proofErr w:type="spellStart"/>
+            <w:r>
+              <w:rPr>
+                <w:b/>
+                <w:bCs/>
+              </w:rPr>
+              <w:t>parser</w:t>
+            </w:r>
+            <w:proofErr w:type="spellEnd"/>
           </w:p>
         </w:tc>
       </w:tr>
@@ -3999,12 +4351,14 @@
             <w:pPr>
               <w:spacing w:before="60" w:after="60"/>
             </w:pPr>
+            <w:proofErr w:type="spellStart"/>
             <w:r>
               <w:t>R</w:t>
             </w:r>
             <w:r>
               <w:t>esponsibility</w:t>
             </w:r>
+            <w:proofErr w:type="spellEnd"/>
             <w:r>
               <w:t>:</w:t>
             </w:r>
@@ -4032,9 +4386,19 @@
             <w:r>
               <w:t xml:space="preserve">of </w:t>
             </w:r>
-            <w:r>
-              <w:t>configuration files</w:t>
-            </w:r>
+            <w:proofErr w:type="spellStart"/>
+            <w:r>
+              <w:t>configuration</w:t>
+            </w:r>
+            <w:proofErr w:type="spellEnd"/>
+            <w:r>
+              <w:t xml:space="preserve"> </w:t>
+            </w:r>
+            <w:proofErr w:type="spellStart"/>
+            <w:r>
+              <w:t>files</w:t>
+            </w:r>
+            <w:proofErr w:type="spellEnd"/>
           </w:p>
         </w:tc>
       </w:tr>
@@ -4087,9 +4451,11 @@
             <w:pPr>
               <w:spacing w:before="60" w:after="60"/>
             </w:pPr>
+            <w:proofErr w:type="spellStart"/>
             <w:r>
               <w:t>Accepted</w:t>
             </w:r>
+            <w:proofErr w:type="spellEnd"/>
             <w:r>
               <w:t>:</w:t>
             </w:r>
@@ -4244,12 +4610,14 @@
             <w:pPr>
               <w:spacing w:before="60" w:after="60"/>
             </w:pPr>
+            <w:proofErr w:type="spellStart"/>
             <w:r>
               <w:t>R</w:t>
             </w:r>
             <w:r>
               <w:t>esponsibility</w:t>
             </w:r>
+            <w:proofErr w:type="spellEnd"/>
             <w:r>
               <w:t>:</w:t>
             </w:r>
@@ -4344,9 +4712,11 @@
             <w:pPr>
               <w:spacing w:before="60" w:after="60"/>
             </w:pPr>
+            <w:proofErr w:type="spellStart"/>
             <w:r>
               <w:t>Accepted</w:t>
             </w:r>
+            <w:proofErr w:type="spellEnd"/>
             <w:r>
               <w:t>:</w:t>
             </w:r>
@@ -4430,6 +4800,7 @@
               </w:rPr>
               <w:t xml:space="preserve">Arbeitspaket: </w:t>
             </w:r>
+            <w:proofErr w:type="spellStart"/>
             <w:r>
               <w:rPr>
                 <w:b/>
@@ -4437,6 +4808,7 @@
               </w:rPr>
               <w:t>Testing</w:t>
             </w:r>
+            <w:proofErr w:type="spellEnd"/>
           </w:p>
         </w:tc>
       </w:tr>
@@ -4474,15 +4846,22 @@
             <w:pPr>
               <w:spacing w:before="60" w:after="60"/>
             </w:pPr>
-            <w:r>
-              <w:t xml:space="preserve">Testing the </w:t>
-            </w:r>
+            <w:proofErr w:type="spellStart"/>
+            <w:r>
+              <w:t>Testing</w:t>
+            </w:r>
+            <w:proofErr w:type="spellEnd"/>
+            <w:r>
+              <w:t xml:space="preserve"> the </w:t>
+            </w:r>
+            <w:proofErr w:type="spellStart"/>
             <w:r>
               <w:t>s</w:t>
             </w:r>
             <w:r>
               <w:t>oftware</w:t>
             </w:r>
+            <w:proofErr w:type="spellEnd"/>
           </w:p>
         </w:tc>
       </w:tr>
@@ -4498,12 +4877,14 @@
             <w:pPr>
               <w:spacing w:before="60" w:after="60"/>
             </w:pPr>
+            <w:proofErr w:type="spellStart"/>
             <w:r>
               <w:t>R</w:t>
             </w:r>
             <w:r>
               <w:t>esponsibility</w:t>
             </w:r>
+            <w:proofErr w:type="spellEnd"/>
             <w:r>
               <w:t>:</w:t>
             </w:r>
@@ -4522,15 +4903,22 @@
               </w:numPr>
               <w:spacing w:before="60" w:after="60"/>
             </w:pPr>
-            <w:r>
-              <w:t xml:space="preserve">Finding </w:t>
-            </w:r>
+            <w:proofErr w:type="spellStart"/>
+            <w:r>
+              <w:t>Finding</w:t>
+            </w:r>
+            <w:proofErr w:type="spellEnd"/>
+            <w:r>
+              <w:t xml:space="preserve"> </w:t>
+            </w:r>
+            <w:proofErr w:type="spellStart"/>
             <w:r>
               <w:t>b</w:t>
             </w:r>
             <w:r>
               <w:t>ugs</w:t>
             </w:r>
+            <w:proofErr w:type="spellEnd"/>
           </w:p>
           <w:p>
             <w:pPr>
@@ -4541,9 +4929,35 @@
               </w:numPr>
               <w:spacing w:before="60" w:after="60"/>
             </w:pPr>
-            <w:r>
-              <w:t>Make suggestions for improvement</w:t>
-            </w:r>
+            <w:proofErr w:type="spellStart"/>
+            <w:r>
+              <w:t>Make</w:t>
+            </w:r>
+            <w:proofErr w:type="spellEnd"/>
+            <w:r>
+              <w:t xml:space="preserve"> </w:t>
+            </w:r>
+            <w:proofErr w:type="spellStart"/>
+            <w:r>
+              <w:t>suggestions</w:t>
+            </w:r>
+            <w:proofErr w:type="spellEnd"/>
+            <w:r>
+              <w:t xml:space="preserve"> </w:t>
+            </w:r>
+            <w:proofErr w:type="spellStart"/>
+            <w:r>
+              <w:t>for</w:t>
+            </w:r>
+            <w:proofErr w:type="spellEnd"/>
+            <w:r>
+              <w:t xml:space="preserve"> </w:t>
+            </w:r>
+            <w:proofErr w:type="spellStart"/>
+            <w:r>
+              <w:t>improvement</w:t>
+            </w:r>
+            <w:proofErr w:type="spellEnd"/>
           </w:p>
         </w:tc>
       </w:tr>
@@ -4576,7 +4990,15 @@
               <w:spacing w:before="60" w:after="60"/>
             </w:pPr>
             <w:r>
-              <w:t>Daniel Zichler (Testmanager)</w:t>
+              <w:t xml:space="preserve">Daniel </w:t>
+            </w:r>
+            <w:proofErr w:type="spellStart"/>
+            <w:r>
+              <w:t>Zichler</w:t>
+            </w:r>
+            <w:proofErr w:type="spellEnd"/>
+            <w:r>
+              <w:t xml:space="preserve"> (Testmanager)</w:t>
             </w:r>
           </w:p>
         </w:tc>
@@ -4593,9 +5015,11 @@
             <w:pPr>
               <w:spacing w:before="60" w:after="60"/>
             </w:pPr>
+            <w:proofErr w:type="spellStart"/>
             <w:r>
               <w:t>Accepted</w:t>
             </w:r>
+            <w:proofErr w:type="spellEnd"/>
             <w:r>
               <w:t>:</w:t>
             </w:r>
@@ -4641,7 +5065,27 @@
           <w:szCs w:val="36"/>
           <w:lang w:val="en-US"/>
         </w:rPr>
-        <w:t xml:space="preserve">Everybody is working on all of these packages. </w:t>
+        <w:t xml:space="preserve">Everybody is working on </w:t>
+      </w:r>
+      <w:proofErr w:type="gramStart"/>
+      <w:r>
+        <w:rPr>
+          <w:color w:val="000000" w:themeColor="text1"/>
+          <w:sz w:val="24"/>
+          <w:szCs w:val="36"/>
+          <w:lang w:val="en-US"/>
+        </w:rPr>
+        <w:t>all of</w:t>
+      </w:r>
+      <w:proofErr w:type="gramEnd"/>
+      <w:r>
+        <w:rPr>
+          <w:color w:val="000000" w:themeColor="text1"/>
+          <w:sz w:val="24"/>
+          <w:szCs w:val="36"/>
+          <w:lang w:val="en-US"/>
+        </w:rPr>
+        <w:t xml:space="preserve"> these packages. </w:t>
       </w:r>
     </w:p>
     <w:p>
@@ -4978,8 +5422,13 @@
               <w:jc w:val="center"/>
             </w:pPr>
             <w:r>
-              <w:t>Niclas Hörber</w:t>
-            </w:r>
+              <w:t xml:space="preserve">Niclas </w:t>
+            </w:r>
+            <w:proofErr w:type="spellStart"/>
+            <w:r>
+              <w:t>Hörber</w:t>
+            </w:r>
+            <w:proofErr w:type="spellEnd"/>
           </w:p>
         </w:tc>
       </w:tr>
@@ -5102,8 +5551,13 @@
               <w:jc w:val="center"/>
             </w:pPr>
             <w:r>
-              <w:t>Daniel Zichler</w:t>
-            </w:r>
+              <w:t xml:space="preserve">Daniel </w:t>
+            </w:r>
+            <w:proofErr w:type="spellStart"/>
+            <w:r>
+              <w:t>Zichler</w:t>
+            </w:r>
+            <w:proofErr w:type="spellEnd"/>
           </w:p>
           <w:p>
             <w:pPr>
@@ -5211,8 +5665,18 @@
                                 <w:color w:val="000000"/>
                                 <w:szCs w:val="20"/>
                               </w:rPr>
-                              <w:t>Daniel Zichler</w:t>
+                              <w:t xml:space="preserve">Daniel </w:t>
                             </w:r>
+                            <w:proofErr w:type="spellStart"/>
+                            <w:r>
+                              <w:rPr>
+                                <w:rFonts w:cs="Arial"/>
+                                <w:color w:val="000000"/>
+                                <w:szCs w:val="20"/>
+                              </w:rPr>
+                              <w:t>Zichler</w:t>
+                            </w:r>
+                            <w:proofErr w:type="spellEnd"/>
                           </w:p>
                         </w:txbxContent>
                       </wps:txbx>
@@ -5252,8 +5716,18 @@
                           <w:color w:val="000000"/>
                           <w:szCs w:val="20"/>
                         </w:rPr>
-                        <w:t>Daniel Zichler</w:t>
+                        <w:t xml:space="preserve">Daniel </w:t>
                       </w:r>
+                      <w:proofErr w:type="spellStart"/>
+                      <w:r>
+                        <w:rPr>
+                          <w:rFonts w:cs="Arial"/>
+                          <w:color w:val="000000"/>
+                          <w:szCs w:val="20"/>
+                        </w:rPr>
+                        <w:t>Zichler</w:t>
+                      </w:r>
+                      <w:proofErr w:type="spellEnd"/>
                     </w:p>
                   </w:txbxContent>
                 </v:textbox>
@@ -5485,8 +5959,18 @@
                                   <w:color w:val="000000"/>
                                   <w:szCs w:val="20"/>
                                 </w:rPr>
-                                <w:t>Niclas Hörber</w:t>
+                                <w:t xml:space="preserve">Niclas </w:t>
                               </w:r>
+                              <w:proofErr w:type="spellStart"/>
+                              <w:r>
+                                <w:rPr>
+                                  <w:rFonts w:cs="Arial"/>
+                                  <w:color w:val="000000"/>
+                                  <w:szCs w:val="20"/>
+                                </w:rPr>
+                                <w:t>Hörber</w:t>
+                              </w:r>
+                              <w:proofErr w:type="spellEnd"/>
                             </w:p>
                           </w:txbxContent>
                         </wps:txbx>
@@ -6214,12 +6698,14 @@
                                   <w:sz w:val="24"/>
                                 </w:rPr>
                               </w:pPr>
+                              <w:proofErr w:type="spellStart"/>
                               <w:r>
                                 <w:rPr>
                                   <w:sz w:val="24"/>
                                 </w:rPr>
                                 <w:t>ss</w:t>
                               </w:r>
+                              <w:proofErr w:type="spellEnd"/>
                             </w:p>
                           </w:txbxContent>
                         </wps:txbx>
@@ -6331,8 +6817,18 @@
                             <w:color w:val="000000"/>
                             <w:szCs w:val="20"/>
                           </w:rPr>
-                          <w:t>Niclas Hörber</w:t>
+                          <w:t xml:space="preserve">Niclas </w:t>
                         </w:r>
+                        <w:proofErr w:type="spellStart"/>
+                        <w:r>
+                          <w:rPr>
+                            <w:rFonts w:cs="Arial"/>
+                            <w:color w:val="000000"/>
+                            <w:szCs w:val="20"/>
+                          </w:rPr>
+                          <w:t>Hörber</w:t>
+                        </w:r>
+                        <w:proofErr w:type="spellEnd"/>
                       </w:p>
                     </w:txbxContent>
                   </v:textbox>
@@ -6708,12 +7204,14 @@
                             <w:sz w:val="24"/>
                           </w:rPr>
                         </w:pPr>
+                        <w:proofErr w:type="spellStart"/>
                         <w:r>
                           <w:rPr>
                             <w:sz w:val="24"/>
                           </w:rPr>
                           <w:t>ss</w:t>
                         </w:r>
+                        <w:proofErr w:type="spellEnd"/>
                       </w:p>
                     </w:txbxContent>
                   </v:textbox>
@@ -6993,17 +7491,16 @@
       </w:r>
       <w:bookmarkEnd w:id="8"/>
     </w:p>
-    <w:p/>
     <w:p>
       <w:r>
         <w:rPr>
           <w:noProof/>
         </w:rPr>
         <w:drawing>
-          <wp:inline distT="0" distB="0" distL="0" distR="0" wp14:anchorId="41F7262C" wp14:editId="5C1CAC80">
-            <wp:extent cx="6332925" cy="2453572"/>
-            <wp:effectExtent l="0" t="0" r="0" b="4445"/>
-            <wp:docPr id="7" name="Grafik 7"/>
+          <wp:inline distT="0" distB="0" distL="0" distR="0" wp14:anchorId="2AFA879F" wp14:editId="671ABCAE">
+            <wp:extent cx="6331160" cy="2278380"/>
+            <wp:effectExtent l="0" t="0" r="0" b="7620"/>
+            <wp:docPr id="4" name="Grafik 4"/>
             <wp:cNvGraphicFramePr>
               <a:graphicFrameLocks xmlns:a="http://schemas.openxmlformats.org/drawingml/2006/main" noChangeAspect="1"/>
             </wp:cNvGraphicFramePr>
@@ -7011,11 +7508,17 @@
               <a:graphicData uri="http://schemas.openxmlformats.org/drawingml/2006/picture">
                 <pic:pic xmlns:pic="http://schemas.openxmlformats.org/drawingml/2006/picture">
                   <pic:nvPicPr>
-                    <pic:cNvPr id="1" name=""/>
+                    <pic:cNvPr id="4" name="Grafik 4"/>
                     <pic:cNvPicPr/>
                   </pic:nvPicPr>
                   <pic:blipFill>
-                    <a:blip r:embed="rId13"/>
+                    <a:blip r:embed="rId13" cstate="print">
+                      <a:extLst>
+                        <a:ext uri="{28A0092B-C50C-407E-A947-70E740481C1C}">
+                          <a14:useLocalDpi xmlns:a14="http://schemas.microsoft.com/office/drawing/2010/main" val="0"/>
+                        </a:ext>
+                      </a:extLst>
+                    </a:blip>
                     <a:stretch>
                       <a:fillRect/>
                     </a:stretch>
@@ -7023,7 +7526,7 @@
                   <pic:spPr>
                     <a:xfrm>
                       <a:off x="0" y="0"/>
-                      <a:ext cx="6371369" cy="2468466"/>
+                      <a:ext cx="6334536" cy="2279595"/>
                     </a:xfrm>
                     <a:prstGeom prst="rect">
                       <a:avLst/>
@@ -7036,7 +7539,6 @@
         </w:drawing>
       </w:r>
     </w:p>
-    <w:p/>
     <w:p>
       <w:pPr>
         <w:pStyle w:val="berschrift1"/>
@@ -7054,15 +7556,33 @@
         <w:br w:type="page"/>
       </w:r>
       <w:bookmarkStart w:id="9" w:name="_Toc56088470"/>
+      <w:proofErr w:type="spellStart"/>
       <w:r>
         <w:lastRenderedPageBreak/>
         <w:t>Risks</w:t>
       </w:r>
       <w:bookmarkEnd w:id="9"/>
+      <w:proofErr w:type="spellEnd"/>
     </w:p>
     <w:p>
       <w:r>
-        <w:t>Im Folgenden werden die möglichen Risiken anhand einer Probability-Impact Matrix angegeben, um so die Wahrscheinlichkeit und die Auswirkung der jeweiligen Risiken einordnen zu können. So können die relativ wahrscheinlichen Risiken aktiv beachtet werden, um so mit den angegebenen Maßnahmen diese Risiken zu verhindern.</w:t>
+        <w:t xml:space="preserve">Im Folgenden werden die möglichen Risiken anhand einer </w:t>
+      </w:r>
+      <w:proofErr w:type="spellStart"/>
+      <w:r>
+        <w:t>Probability</w:t>
+      </w:r>
+      <w:proofErr w:type="spellEnd"/>
+      <w:r>
+        <w:t xml:space="preserve">-Impact Matrix angegeben, um so die Wahrscheinlichkeit und die Auswirkung der jeweiligen Risiken einordnen zu können. So können </w:t>
+      </w:r>
+      <w:proofErr w:type="gramStart"/>
+      <w:r>
+        <w:t>die relativ</w:t>
+      </w:r>
+      <w:proofErr w:type="gramEnd"/>
+      <w:r>
+        <w:t xml:space="preserve"> wahrscheinlichen Risiken aktiv beachtet werden, um so mit den angegebenen Maßnahmen diese Risiken zu verhindern.</w:t>
       </w:r>
       <w:r>
         <w:t xml:space="preserve">     </w:t>
@@ -10453,8 +10973,13 @@
           </w:tcPr>
           <w:p>
             <w:r>
-              <w:t>Prioritäten legen &amp; besseres Zeitmanagment</w:t>
-            </w:r>
+              <w:t xml:space="preserve">Prioritäten legen &amp; besseres </w:t>
+            </w:r>
+            <w:proofErr w:type="spellStart"/>
+            <w:r>
+              <w:t>Zeitmanagment</w:t>
+            </w:r>
+            <w:proofErr w:type="spellEnd"/>
             <w:r>
               <w:t>.</w:t>
             </w:r>
@@ -10770,7 +11295,15 @@
           </w:tcPr>
           <w:p>
             <w:r>
-              <w:t>Umsetzung der mehreren IPs von einem PC klappt nicht.</w:t>
+              <w:t xml:space="preserve">Umsetzung der mehreren IPs von einem PC </w:t>
+            </w:r>
+            <w:proofErr w:type="gramStart"/>
+            <w:r>
+              <w:t>klappt</w:t>
+            </w:r>
+            <w:proofErr w:type="gramEnd"/>
+            <w:r>
+              <w:t xml:space="preserve"> nicht.</w:t>
             </w:r>
           </w:p>
         </w:tc>
@@ -10810,7 +11343,7 @@
 </file>
 
 <file path=word/endnotes.xml><?xml version="1.0" encoding="utf-8"?>
-<w:endnotes xmlns:wpc="http://schemas.microsoft.com/office/word/2010/wordprocessingCanvas" xmlns:cx="http://schemas.microsoft.com/office/drawing/2014/chartex" xmlns:cx1="http://schemas.microsoft.com/office/drawing/2015/9/8/chartex" xmlns:cx2="http://schemas.microsoft.com/office/drawing/2015/10/21/chartex" xmlns:cx3="http://schemas.microsoft.com/office/drawing/2016/5/9/chartex" xmlns:cx4="http://schemas.microsoft.com/office/drawing/2016/5/10/chartex" xmlns:cx5="http://schemas.microsoft.com/office/drawing/2016/5/11/chartex" xmlns:cx6="http://schemas.microsoft.com/office/drawing/2016/5/12/chartex" xmlns:cx7="http://schemas.microsoft.com/office/drawing/2016/5/13/chartex" xmlns:cx8="http://schemas.microsoft.com/office/drawing/2016/5/14/chartex" xmlns:mc="http://schemas.openxmlformats.org/markup-compatibility/2006" xmlns:aink="http://schemas.microsoft.com/office/drawing/2016/ink" xmlns:am3d="http://schemas.microsoft.com/office/drawing/2017/model3d" xmlns:o="urn:schemas-microsoft-com:office:office" xmlns:r="http://schemas.openxmlformats.org/officeDocument/2006/relationships" xmlns:m="http://schemas.openxmlformats.org/officeDocument/2006/math" xmlns:v="urn:schemas-microsoft-com:vml" xmlns:wp14="http://schemas.microsoft.com/office/word/2010/wordprocessingDrawing" xmlns:wp="http://schemas.openxmlformats.org/drawingml/2006/wordprocessingDrawing" xmlns:w10="urn:schemas-microsoft-com:office:word" xmlns:w="http://schemas.openxmlformats.org/wordprocessingml/2006/main" xmlns:w14="http://schemas.microsoft.com/office/word/2010/wordml" xmlns:w15="http://schemas.microsoft.com/office/word/2012/wordml" xmlns:w16cex="http://schemas.microsoft.com/office/word/2018/wordml/cex" xmlns:w16cid="http://schemas.microsoft.com/office/word/2016/wordml/cid" xmlns:w16="http://schemas.microsoft.com/office/word/2018/wordml" xmlns:w16se="http://schemas.microsoft.com/office/word/2015/wordml/symex" xmlns:wpg="http://schemas.microsoft.com/office/word/2010/wordprocessingGroup" xmlns:wpi="http://schemas.microsoft.com/office/word/2010/wordprocessingInk" xmlns:wne="http://schemas.microsoft.com/office/word/2006/wordml" xmlns:wps="http://schemas.microsoft.com/office/word/2010/wordprocessingShape" mc:Ignorable="w14 w15 w16se w16cid w16 w16cex wp14">
+<w:endnotes xmlns:wpc="http://schemas.microsoft.com/office/word/2010/wordprocessingCanvas" xmlns:cx="http://schemas.microsoft.com/office/drawing/2014/chartex" xmlns:cx1="http://schemas.microsoft.com/office/drawing/2015/9/8/chartex" xmlns:cx2="http://schemas.microsoft.com/office/drawing/2015/10/21/chartex" xmlns:cx3="http://schemas.microsoft.com/office/drawing/2016/5/9/chartex" xmlns:cx4="http://schemas.microsoft.com/office/drawing/2016/5/10/chartex" xmlns:cx5="http://schemas.microsoft.com/office/drawing/2016/5/11/chartex" xmlns:cx6="http://schemas.microsoft.com/office/drawing/2016/5/12/chartex" xmlns:cx7="http://schemas.microsoft.com/office/drawing/2016/5/13/chartex" xmlns:cx8="http://schemas.microsoft.com/office/drawing/2016/5/14/chartex" xmlns:mc="http://schemas.openxmlformats.org/markup-compatibility/2006" xmlns:aink="http://schemas.microsoft.com/office/drawing/2016/ink" xmlns:am3d="http://schemas.microsoft.com/office/drawing/2017/model3d" xmlns:o="urn:schemas-microsoft-com:office:office" xmlns:r="http://schemas.openxmlformats.org/officeDocument/2006/relationships" xmlns:m="http://schemas.openxmlformats.org/officeDocument/2006/math" xmlns:v="urn:schemas-microsoft-com:vml" xmlns:wp14="http://schemas.microsoft.com/office/word/2010/wordprocessingDrawing" xmlns:wp="http://schemas.openxmlformats.org/drawingml/2006/wordprocessingDrawing" xmlns:w10="urn:schemas-microsoft-com:office:word" xmlns:w="http://schemas.openxmlformats.org/wordprocessingml/2006/main" xmlns:w14="http://schemas.microsoft.com/office/word/2010/wordml" xmlns:w15="http://schemas.microsoft.com/office/word/2012/wordml" xmlns:w16cex="http://schemas.microsoft.com/office/word/2018/wordml/cex" xmlns:w16cid="http://schemas.microsoft.com/office/word/2016/wordml/cid" xmlns:w16="http://schemas.microsoft.com/office/word/2018/wordml" xmlns:w16sdtdh="http://schemas.microsoft.com/office/word/2020/wordml/sdtdatahash" xmlns:w16se="http://schemas.microsoft.com/office/word/2015/wordml/symex" xmlns:wpg="http://schemas.microsoft.com/office/word/2010/wordprocessingGroup" xmlns:wpi="http://schemas.microsoft.com/office/word/2010/wordprocessingInk" xmlns:wne="http://schemas.microsoft.com/office/word/2006/wordml" xmlns:wps="http://schemas.microsoft.com/office/word/2010/wordprocessingShape" mc:Ignorable="w14 w15 w16se w16cid w16 w16cex w16sdtdh wp14">
   <w:endnote w:type="separator" w:id="-1">
     <w:p>
       <w:r>
@@ -10829,7 +11362,7 @@
 </file>
 
 <file path=word/footer1.xml><?xml version="1.0" encoding="utf-8"?>
-<w:ftr xmlns:wpc="http://schemas.microsoft.com/office/word/2010/wordprocessingCanvas" xmlns:cx="http://schemas.microsoft.com/office/drawing/2014/chartex" xmlns:cx1="http://schemas.microsoft.com/office/drawing/2015/9/8/chartex" xmlns:cx2="http://schemas.microsoft.com/office/drawing/2015/10/21/chartex" xmlns:cx3="http://schemas.microsoft.com/office/drawing/2016/5/9/chartex" xmlns:cx4="http://schemas.microsoft.com/office/drawing/2016/5/10/chartex" xmlns:cx5="http://schemas.microsoft.com/office/drawing/2016/5/11/chartex" xmlns:cx6="http://schemas.microsoft.com/office/drawing/2016/5/12/chartex" xmlns:cx7="http://schemas.microsoft.com/office/drawing/2016/5/13/chartex" xmlns:cx8="http://schemas.microsoft.com/office/drawing/2016/5/14/chartex" xmlns:mc="http://schemas.openxmlformats.org/markup-compatibility/2006" xmlns:aink="http://schemas.microsoft.com/office/drawing/2016/ink" xmlns:am3d="http://schemas.microsoft.com/office/drawing/2017/model3d" xmlns:o="urn:schemas-microsoft-com:office:office" xmlns:r="http://schemas.openxmlformats.org/officeDocument/2006/relationships" xmlns:m="http://schemas.openxmlformats.org/officeDocument/2006/math" xmlns:v="urn:schemas-microsoft-com:vml" xmlns:wp14="http://schemas.microsoft.com/office/word/2010/wordprocessingDrawing" xmlns:wp="http://schemas.openxmlformats.org/drawingml/2006/wordprocessingDrawing" xmlns:w10="urn:schemas-microsoft-com:office:word" xmlns:w="http://schemas.openxmlformats.org/wordprocessingml/2006/main" xmlns:w14="http://schemas.microsoft.com/office/word/2010/wordml" xmlns:w15="http://schemas.microsoft.com/office/word/2012/wordml" xmlns:w16cex="http://schemas.microsoft.com/office/word/2018/wordml/cex" xmlns:w16cid="http://schemas.microsoft.com/office/word/2016/wordml/cid" xmlns:w16="http://schemas.microsoft.com/office/word/2018/wordml" xmlns:w16se="http://schemas.microsoft.com/office/word/2015/wordml/symex" xmlns:wpg="http://schemas.microsoft.com/office/word/2010/wordprocessingGroup" xmlns:wpi="http://schemas.microsoft.com/office/word/2010/wordprocessingInk" xmlns:wne="http://schemas.microsoft.com/office/word/2006/wordml" xmlns:wps="http://schemas.microsoft.com/office/word/2010/wordprocessingShape" mc:Ignorable="w14 w15 w16se w16cid w16 w16cex wp14">
+<w:ftr xmlns:wpc="http://schemas.microsoft.com/office/word/2010/wordprocessingCanvas" xmlns:cx="http://schemas.microsoft.com/office/drawing/2014/chartex" xmlns:cx1="http://schemas.microsoft.com/office/drawing/2015/9/8/chartex" xmlns:cx2="http://schemas.microsoft.com/office/drawing/2015/10/21/chartex" xmlns:cx3="http://schemas.microsoft.com/office/drawing/2016/5/9/chartex" xmlns:cx4="http://schemas.microsoft.com/office/drawing/2016/5/10/chartex" xmlns:cx5="http://schemas.microsoft.com/office/drawing/2016/5/11/chartex" xmlns:cx6="http://schemas.microsoft.com/office/drawing/2016/5/12/chartex" xmlns:cx7="http://schemas.microsoft.com/office/drawing/2016/5/13/chartex" xmlns:cx8="http://schemas.microsoft.com/office/drawing/2016/5/14/chartex" xmlns:mc="http://schemas.openxmlformats.org/markup-compatibility/2006" xmlns:aink="http://schemas.microsoft.com/office/drawing/2016/ink" xmlns:am3d="http://schemas.microsoft.com/office/drawing/2017/model3d" xmlns:o="urn:schemas-microsoft-com:office:office" xmlns:r="http://schemas.openxmlformats.org/officeDocument/2006/relationships" xmlns:m="http://schemas.openxmlformats.org/officeDocument/2006/math" xmlns:v="urn:schemas-microsoft-com:vml" xmlns:wp14="http://schemas.microsoft.com/office/word/2010/wordprocessingDrawing" xmlns:wp="http://schemas.openxmlformats.org/drawingml/2006/wordprocessingDrawing" xmlns:w10="urn:schemas-microsoft-com:office:word" xmlns:w="http://schemas.openxmlformats.org/wordprocessingml/2006/main" xmlns:w14="http://schemas.microsoft.com/office/word/2010/wordml" xmlns:w15="http://schemas.microsoft.com/office/word/2012/wordml" xmlns:w16cex="http://schemas.microsoft.com/office/word/2018/wordml/cex" xmlns:w16cid="http://schemas.microsoft.com/office/word/2016/wordml/cid" xmlns:w16="http://schemas.microsoft.com/office/word/2018/wordml" xmlns:w16sdtdh="http://schemas.microsoft.com/office/word/2020/wordml/sdtdatahash" xmlns:w16se="http://schemas.microsoft.com/office/word/2015/wordml/symex" xmlns:wpg="http://schemas.microsoft.com/office/word/2010/wordprocessingGroup" xmlns:wpi="http://schemas.microsoft.com/office/word/2010/wordprocessingInk" xmlns:wne="http://schemas.microsoft.com/office/word/2006/wordml" xmlns:wps="http://schemas.microsoft.com/office/word/2010/wordprocessingShape" mc:Ignorable="w14 w15 w16se w16cid w16 w16cex w16sdtdh wp14">
   <w:p>
     <w:pPr>
       <w:pStyle w:val="Fuzeile"/>
@@ -10839,7 +11372,7 @@
 </file>
 
 <file path=word/footer2.xml><?xml version="1.0" encoding="utf-8"?>
-<w:ftr xmlns:wpc="http://schemas.microsoft.com/office/word/2010/wordprocessingCanvas" xmlns:cx="http://schemas.microsoft.com/office/drawing/2014/chartex" xmlns:cx1="http://schemas.microsoft.com/office/drawing/2015/9/8/chartex" xmlns:cx2="http://schemas.microsoft.com/office/drawing/2015/10/21/chartex" xmlns:cx3="http://schemas.microsoft.com/office/drawing/2016/5/9/chartex" xmlns:cx4="http://schemas.microsoft.com/office/drawing/2016/5/10/chartex" xmlns:cx5="http://schemas.microsoft.com/office/drawing/2016/5/11/chartex" xmlns:cx6="http://schemas.microsoft.com/office/drawing/2016/5/12/chartex" xmlns:cx7="http://schemas.microsoft.com/office/drawing/2016/5/13/chartex" xmlns:cx8="http://schemas.microsoft.com/office/drawing/2016/5/14/chartex" xmlns:mc="http://schemas.openxmlformats.org/markup-compatibility/2006" xmlns:aink="http://schemas.microsoft.com/office/drawing/2016/ink" xmlns:am3d="http://schemas.microsoft.com/office/drawing/2017/model3d" xmlns:o="urn:schemas-microsoft-com:office:office" xmlns:r="http://schemas.openxmlformats.org/officeDocument/2006/relationships" xmlns:m="http://schemas.openxmlformats.org/officeDocument/2006/math" xmlns:v="urn:schemas-microsoft-com:vml" xmlns:wp14="http://schemas.microsoft.com/office/word/2010/wordprocessingDrawing" xmlns:wp="http://schemas.openxmlformats.org/drawingml/2006/wordprocessingDrawing" xmlns:w10="urn:schemas-microsoft-com:office:word" xmlns:w="http://schemas.openxmlformats.org/wordprocessingml/2006/main" xmlns:w14="http://schemas.microsoft.com/office/word/2010/wordml" xmlns:w15="http://schemas.microsoft.com/office/word/2012/wordml" xmlns:w16cex="http://schemas.microsoft.com/office/word/2018/wordml/cex" xmlns:w16cid="http://schemas.microsoft.com/office/word/2016/wordml/cid" xmlns:w16="http://schemas.microsoft.com/office/word/2018/wordml" xmlns:w16se="http://schemas.microsoft.com/office/word/2015/wordml/symex" xmlns:wpg="http://schemas.microsoft.com/office/word/2010/wordprocessingGroup" xmlns:wpi="http://schemas.microsoft.com/office/word/2010/wordprocessingInk" xmlns:wne="http://schemas.microsoft.com/office/word/2006/wordml" xmlns:wps="http://schemas.microsoft.com/office/word/2010/wordprocessingShape" mc:Ignorable="w14 w15 w16se w16cid w16 w16cex wp14">
+<w:ftr xmlns:wpc="http://schemas.microsoft.com/office/word/2010/wordprocessingCanvas" xmlns:cx="http://schemas.microsoft.com/office/drawing/2014/chartex" xmlns:cx1="http://schemas.microsoft.com/office/drawing/2015/9/8/chartex" xmlns:cx2="http://schemas.microsoft.com/office/drawing/2015/10/21/chartex" xmlns:cx3="http://schemas.microsoft.com/office/drawing/2016/5/9/chartex" xmlns:cx4="http://schemas.microsoft.com/office/drawing/2016/5/10/chartex" xmlns:cx5="http://schemas.microsoft.com/office/drawing/2016/5/11/chartex" xmlns:cx6="http://schemas.microsoft.com/office/drawing/2016/5/12/chartex" xmlns:cx7="http://schemas.microsoft.com/office/drawing/2016/5/13/chartex" xmlns:cx8="http://schemas.microsoft.com/office/drawing/2016/5/14/chartex" xmlns:mc="http://schemas.openxmlformats.org/markup-compatibility/2006" xmlns:aink="http://schemas.microsoft.com/office/drawing/2016/ink" xmlns:am3d="http://schemas.microsoft.com/office/drawing/2017/model3d" xmlns:o="urn:schemas-microsoft-com:office:office" xmlns:r="http://schemas.openxmlformats.org/officeDocument/2006/relationships" xmlns:m="http://schemas.openxmlformats.org/officeDocument/2006/math" xmlns:v="urn:schemas-microsoft-com:vml" xmlns:wp14="http://schemas.microsoft.com/office/word/2010/wordprocessingDrawing" xmlns:wp="http://schemas.openxmlformats.org/drawingml/2006/wordprocessingDrawing" xmlns:w10="urn:schemas-microsoft-com:office:word" xmlns:w="http://schemas.openxmlformats.org/wordprocessingml/2006/main" xmlns:w14="http://schemas.microsoft.com/office/word/2010/wordml" xmlns:w15="http://schemas.microsoft.com/office/word/2012/wordml" xmlns:w16cex="http://schemas.microsoft.com/office/word/2018/wordml/cex" xmlns:w16cid="http://schemas.microsoft.com/office/word/2016/wordml/cid" xmlns:w16="http://schemas.microsoft.com/office/word/2018/wordml" xmlns:w16sdtdh="http://schemas.microsoft.com/office/word/2020/wordml/sdtdatahash" xmlns:w16se="http://schemas.microsoft.com/office/word/2015/wordml/symex" xmlns:wpg="http://schemas.microsoft.com/office/word/2010/wordprocessingGroup" xmlns:wpi="http://schemas.microsoft.com/office/word/2010/wordprocessingInk" xmlns:wne="http://schemas.microsoft.com/office/word/2006/wordml" xmlns:wps="http://schemas.microsoft.com/office/word/2010/wordprocessingShape" mc:Ignorable="w14 w15 w16se w16cid w16 w16cex w16sdtdh wp14">
   <w:p>
     <w:pPr>
       <w:pStyle w:val="Fuzeile"/>
@@ -10870,7 +11403,7 @@
         <w:noProof/>
         <w:sz w:val="16"/>
       </w:rPr>
-      <w:t>TINF19C_Projekplan_Team_3_v1.4.docx</w:t>
+      <w:t>TINF19C_Projekplan_Team_3_v1.5.docx</w:t>
     </w:r>
     <w:r>
       <w:rPr>
@@ -10963,7 +11496,7 @@
 </file>
 
 <file path=word/footer3.xml><?xml version="1.0" encoding="utf-8"?>
-<w:ftr xmlns:wpc="http://schemas.microsoft.com/office/word/2010/wordprocessingCanvas" xmlns:cx="http://schemas.microsoft.com/office/drawing/2014/chartex" xmlns:cx1="http://schemas.microsoft.com/office/drawing/2015/9/8/chartex" xmlns:cx2="http://schemas.microsoft.com/office/drawing/2015/10/21/chartex" xmlns:cx3="http://schemas.microsoft.com/office/drawing/2016/5/9/chartex" xmlns:cx4="http://schemas.microsoft.com/office/drawing/2016/5/10/chartex" xmlns:cx5="http://schemas.microsoft.com/office/drawing/2016/5/11/chartex" xmlns:cx6="http://schemas.microsoft.com/office/drawing/2016/5/12/chartex" xmlns:cx7="http://schemas.microsoft.com/office/drawing/2016/5/13/chartex" xmlns:cx8="http://schemas.microsoft.com/office/drawing/2016/5/14/chartex" xmlns:mc="http://schemas.openxmlformats.org/markup-compatibility/2006" xmlns:aink="http://schemas.microsoft.com/office/drawing/2016/ink" xmlns:am3d="http://schemas.microsoft.com/office/drawing/2017/model3d" xmlns:o="urn:schemas-microsoft-com:office:office" xmlns:r="http://schemas.openxmlformats.org/officeDocument/2006/relationships" xmlns:m="http://schemas.openxmlformats.org/officeDocument/2006/math" xmlns:v="urn:schemas-microsoft-com:vml" xmlns:wp14="http://schemas.microsoft.com/office/word/2010/wordprocessingDrawing" xmlns:wp="http://schemas.openxmlformats.org/drawingml/2006/wordprocessingDrawing" xmlns:w10="urn:schemas-microsoft-com:office:word" xmlns:w="http://schemas.openxmlformats.org/wordprocessingml/2006/main" xmlns:w14="http://schemas.microsoft.com/office/word/2010/wordml" xmlns:w15="http://schemas.microsoft.com/office/word/2012/wordml" xmlns:w16cex="http://schemas.microsoft.com/office/word/2018/wordml/cex" xmlns:w16cid="http://schemas.microsoft.com/office/word/2016/wordml/cid" xmlns:w16="http://schemas.microsoft.com/office/word/2018/wordml" xmlns:w16se="http://schemas.microsoft.com/office/word/2015/wordml/symex" xmlns:wpg="http://schemas.microsoft.com/office/word/2010/wordprocessingGroup" xmlns:wpi="http://schemas.microsoft.com/office/word/2010/wordprocessingInk" xmlns:wne="http://schemas.microsoft.com/office/word/2006/wordml" xmlns:wps="http://schemas.microsoft.com/office/word/2010/wordprocessingShape" mc:Ignorable="w14 w15 w16se w16cid w16 w16cex wp14">
+<w:ftr xmlns:wpc="http://schemas.microsoft.com/office/word/2010/wordprocessingCanvas" xmlns:cx="http://schemas.microsoft.com/office/drawing/2014/chartex" xmlns:cx1="http://schemas.microsoft.com/office/drawing/2015/9/8/chartex" xmlns:cx2="http://schemas.microsoft.com/office/drawing/2015/10/21/chartex" xmlns:cx3="http://schemas.microsoft.com/office/drawing/2016/5/9/chartex" xmlns:cx4="http://schemas.microsoft.com/office/drawing/2016/5/10/chartex" xmlns:cx5="http://schemas.microsoft.com/office/drawing/2016/5/11/chartex" xmlns:cx6="http://schemas.microsoft.com/office/drawing/2016/5/12/chartex" xmlns:cx7="http://schemas.microsoft.com/office/drawing/2016/5/13/chartex" xmlns:cx8="http://schemas.microsoft.com/office/drawing/2016/5/14/chartex" xmlns:mc="http://schemas.openxmlformats.org/markup-compatibility/2006" xmlns:aink="http://schemas.microsoft.com/office/drawing/2016/ink" xmlns:am3d="http://schemas.microsoft.com/office/drawing/2017/model3d" xmlns:o="urn:schemas-microsoft-com:office:office" xmlns:r="http://schemas.openxmlformats.org/officeDocument/2006/relationships" xmlns:m="http://schemas.openxmlformats.org/officeDocument/2006/math" xmlns:v="urn:schemas-microsoft-com:vml" xmlns:wp14="http://schemas.microsoft.com/office/word/2010/wordprocessingDrawing" xmlns:wp="http://schemas.openxmlformats.org/drawingml/2006/wordprocessingDrawing" xmlns:w10="urn:schemas-microsoft-com:office:word" xmlns:w="http://schemas.openxmlformats.org/wordprocessingml/2006/main" xmlns:w14="http://schemas.microsoft.com/office/word/2010/wordml" xmlns:w15="http://schemas.microsoft.com/office/word/2012/wordml" xmlns:w16cex="http://schemas.microsoft.com/office/word/2018/wordml/cex" xmlns:w16cid="http://schemas.microsoft.com/office/word/2016/wordml/cid" xmlns:w16="http://schemas.microsoft.com/office/word/2018/wordml" xmlns:w16sdtdh="http://schemas.microsoft.com/office/word/2020/wordml/sdtdatahash" xmlns:w16se="http://schemas.microsoft.com/office/word/2015/wordml/symex" xmlns:wpg="http://schemas.microsoft.com/office/word/2010/wordprocessingGroup" xmlns:wpi="http://schemas.microsoft.com/office/word/2010/wordprocessingInk" xmlns:wne="http://schemas.microsoft.com/office/word/2006/wordml" xmlns:wps="http://schemas.microsoft.com/office/word/2010/wordprocessingShape" mc:Ignorable="w14 w15 w16se w16cid w16 w16cex w16sdtdh wp14">
   <w:p>
     <w:pPr>
       <w:pStyle w:val="Fuzeile"/>
@@ -10973,7 +11506,7 @@
 </file>
 
 <file path=word/footnotes.xml><?xml version="1.0" encoding="utf-8"?>
-<w:footnotes xmlns:wpc="http://schemas.microsoft.com/office/word/2010/wordprocessingCanvas" xmlns:cx="http://schemas.microsoft.com/office/drawing/2014/chartex" xmlns:cx1="http://schemas.microsoft.com/office/drawing/2015/9/8/chartex" xmlns:cx2="http://schemas.microsoft.com/office/drawing/2015/10/21/chartex" xmlns:cx3="http://schemas.microsoft.com/office/drawing/2016/5/9/chartex" xmlns:cx4="http://schemas.microsoft.com/office/drawing/2016/5/10/chartex" xmlns:cx5="http://schemas.microsoft.com/office/drawing/2016/5/11/chartex" xmlns:cx6="http://schemas.microsoft.com/office/drawing/2016/5/12/chartex" xmlns:cx7="http://schemas.microsoft.com/office/drawing/2016/5/13/chartex" xmlns:cx8="http://schemas.microsoft.com/office/drawing/2016/5/14/chartex" xmlns:mc="http://schemas.openxmlformats.org/markup-compatibility/2006" xmlns:aink="http://schemas.microsoft.com/office/drawing/2016/ink" xmlns:am3d="http://schemas.microsoft.com/office/drawing/2017/model3d" xmlns:o="urn:schemas-microsoft-com:office:office" xmlns:r="http://schemas.openxmlformats.org/officeDocument/2006/relationships" xmlns:m="http://schemas.openxmlformats.org/officeDocument/2006/math" xmlns:v="urn:schemas-microsoft-com:vml" xmlns:wp14="http://schemas.microsoft.com/office/word/2010/wordprocessingDrawing" xmlns:wp="http://schemas.openxmlformats.org/drawingml/2006/wordprocessingDrawing" xmlns:w10="urn:schemas-microsoft-com:office:word" xmlns:w="http://schemas.openxmlformats.org/wordprocessingml/2006/main" xmlns:w14="http://schemas.microsoft.com/office/word/2010/wordml" xmlns:w15="http://schemas.microsoft.com/office/word/2012/wordml" xmlns:w16cex="http://schemas.microsoft.com/office/word/2018/wordml/cex" xmlns:w16cid="http://schemas.microsoft.com/office/word/2016/wordml/cid" xmlns:w16="http://schemas.microsoft.com/office/word/2018/wordml" xmlns:w16se="http://schemas.microsoft.com/office/word/2015/wordml/symex" xmlns:wpg="http://schemas.microsoft.com/office/word/2010/wordprocessingGroup" xmlns:wpi="http://schemas.microsoft.com/office/word/2010/wordprocessingInk" xmlns:wne="http://schemas.microsoft.com/office/word/2006/wordml" xmlns:wps="http://schemas.microsoft.com/office/word/2010/wordprocessingShape" mc:Ignorable="w14 w15 w16se w16cid w16 w16cex wp14">
+<w:footnotes xmlns:wpc="http://schemas.microsoft.com/office/word/2010/wordprocessingCanvas" xmlns:cx="http://schemas.microsoft.com/office/drawing/2014/chartex" xmlns:cx1="http://schemas.microsoft.com/office/drawing/2015/9/8/chartex" xmlns:cx2="http://schemas.microsoft.com/office/drawing/2015/10/21/chartex" xmlns:cx3="http://schemas.microsoft.com/office/drawing/2016/5/9/chartex" xmlns:cx4="http://schemas.microsoft.com/office/drawing/2016/5/10/chartex" xmlns:cx5="http://schemas.microsoft.com/office/drawing/2016/5/11/chartex" xmlns:cx6="http://schemas.microsoft.com/office/drawing/2016/5/12/chartex" xmlns:cx7="http://schemas.microsoft.com/office/drawing/2016/5/13/chartex" xmlns:cx8="http://schemas.microsoft.com/office/drawing/2016/5/14/chartex" xmlns:mc="http://schemas.openxmlformats.org/markup-compatibility/2006" xmlns:aink="http://schemas.microsoft.com/office/drawing/2016/ink" xmlns:am3d="http://schemas.microsoft.com/office/drawing/2017/model3d" xmlns:o="urn:schemas-microsoft-com:office:office" xmlns:r="http://schemas.openxmlformats.org/officeDocument/2006/relationships" xmlns:m="http://schemas.openxmlformats.org/officeDocument/2006/math" xmlns:v="urn:schemas-microsoft-com:vml" xmlns:wp14="http://schemas.microsoft.com/office/word/2010/wordprocessingDrawing" xmlns:wp="http://schemas.openxmlformats.org/drawingml/2006/wordprocessingDrawing" xmlns:w10="urn:schemas-microsoft-com:office:word" xmlns:w="http://schemas.openxmlformats.org/wordprocessingml/2006/main" xmlns:w14="http://schemas.microsoft.com/office/word/2010/wordml" xmlns:w15="http://schemas.microsoft.com/office/word/2012/wordml" xmlns:w16cex="http://schemas.microsoft.com/office/word/2018/wordml/cex" xmlns:w16cid="http://schemas.microsoft.com/office/word/2016/wordml/cid" xmlns:w16="http://schemas.microsoft.com/office/word/2018/wordml" xmlns:w16sdtdh="http://schemas.microsoft.com/office/word/2020/wordml/sdtdatahash" xmlns:w16se="http://schemas.microsoft.com/office/word/2015/wordml/symex" xmlns:wpg="http://schemas.microsoft.com/office/word/2010/wordprocessingGroup" xmlns:wpi="http://schemas.microsoft.com/office/word/2010/wordprocessingInk" xmlns:wne="http://schemas.microsoft.com/office/word/2006/wordml" xmlns:wps="http://schemas.microsoft.com/office/word/2010/wordprocessingShape" mc:Ignorable="w14 w15 w16se w16cid w16 w16cex w16sdtdh wp14">
   <w:footnote w:type="separator" w:id="-1">
     <w:p>
       <w:r>
@@ -10992,7 +11525,7 @@
 </file>
 
 <file path=word/header1.xml><?xml version="1.0" encoding="utf-8"?>
-<w:hdr xmlns:wpc="http://schemas.microsoft.com/office/word/2010/wordprocessingCanvas" xmlns:cx="http://schemas.microsoft.com/office/drawing/2014/chartex" xmlns:cx1="http://schemas.microsoft.com/office/drawing/2015/9/8/chartex" xmlns:cx2="http://schemas.microsoft.com/office/drawing/2015/10/21/chartex" xmlns:cx3="http://schemas.microsoft.com/office/drawing/2016/5/9/chartex" xmlns:cx4="http://schemas.microsoft.com/office/drawing/2016/5/10/chartex" xmlns:cx5="http://schemas.microsoft.com/office/drawing/2016/5/11/chartex" xmlns:cx6="http://schemas.microsoft.com/office/drawing/2016/5/12/chartex" xmlns:cx7="http://schemas.microsoft.com/office/drawing/2016/5/13/chartex" xmlns:cx8="http://schemas.microsoft.com/office/drawing/2016/5/14/chartex" xmlns:mc="http://schemas.openxmlformats.org/markup-compatibility/2006" xmlns:aink="http://schemas.microsoft.com/office/drawing/2016/ink" xmlns:am3d="http://schemas.microsoft.com/office/drawing/2017/model3d" xmlns:o="urn:schemas-microsoft-com:office:office" xmlns:r="http://schemas.openxmlformats.org/officeDocument/2006/relationships" xmlns:m="http://schemas.openxmlformats.org/officeDocument/2006/math" xmlns:v="urn:schemas-microsoft-com:vml" xmlns:wp14="http://schemas.microsoft.com/office/word/2010/wordprocessingDrawing" xmlns:wp="http://schemas.openxmlformats.org/drawingml/2006/wordprocessingDrawing" xmlns:w10="urn:schemas-microsoft-com:office:word" xmlns:w="http://schemas.openxmlformats.org/wordprocessingml/2006/main" xmlns:w14="http://schemas.microsoft.com/office/word/2010/wordml" xmlns:w15="http://schemas.microsoft.com/office/word/2012/wordml" xmlns:w16cex="http://schemas.microsoft.com/office/word/2018/wordml/cex" xmlns:w16cid="http://schemas.microsoft.com/office/word/2016/wordml/cid" xmlns:w16="http://schemas.microsoft.com/office/word/2018/wordml" xmlns:w16se="http://schemas.microsoft.com/office/word/2015/wordml/symex" xmlns:wpg="http://schemas.microsoft.com/office/word/2010/wordprocessingGroup" xmlns:wpi="http://schemas.microsoft.com/office/word/2010/wordprocessingInk" xmlns:wne="http://schemas.microsoft.com/office/word/2006/wordml" xmlns:wps="http://schemas.microsoft.com/office/word/2010/wordprocessingShape" mc:Ignorable="w14 w15 w16se w16cid w16 w16cex wp14">
+<w:hdr xmlns:wpc="http://schemas.microsoft.com/office/word/2010/wordprocessingCanvas" xmlns:cx="http://schemas.microsoft.com/office/drawing/2014/chartex" xmlns:cx1="http://schemas.microsoft.com/office/drawing/2015/9/8/chartex" xmlns:cx2="http://schemas.microsoft.com/office/drawing/2015/10/21/chartex" xmlns:cx3="http://schemas.microsoft.com/office/drawing/2016/5/9/chartex" xmlns:cx4="http://schemas.microsoft.com/office/drawing/2016/5/10/chartex" xmlns:cx5="http://schemas.microsoft.com/office/drawing/2016/5/11/chartex" xmlns:cx6="http://schemas.microsoft.com/office/drawing/2016/5/12/chartex" xmlns:cx7="http://schemas.microsoft.com/office/drawing/2016/5/13/chartex" xmlns:cx8="http://schemas.microsoft.com/office/drawing/2016/5/14/chartex" xmlns:mc="http://schemas.openxmlformats.org/markup-compatibility/2006" xmlns:aink="http://schemas.microsoft.com/office/drawing/2016/ink" xmlns:am3d="http://schemas.microsoft.com/office/drawing/2017/model3d" xmlns:o="urn:schemas-microsoft-com:office:office" xmlns:r="http://schemas.openxmlformats.org/officeDocument/2006/relationships" xmlns:m="http://schemas.openxmlformats.org/officeDocument/2006/math" xmlns:v="urn:schemas-microsoft-com:vml" xmlns:wp14="http://schemas.microsoft.com/office/word/2010/wordprocessingDrawing" xmlns:wp="http://schemas.openxmlformats.org/drawingml/2006/wordprocessingDrawing" xmlns:w10="urn:schemas-microsoft-com:office:word" xmlns:w="http://schemas.openxmlformats.org/wordprocessingml/2006/main" xmlns:w14="http://schemas.microsoft.com/office/word/2010/wordml" xmlns:w15="http://schemas.microsoft.com/office/word/2012/wordml" xmlns:w16cex="http://schemas.microsoft.com/office/word/2018/wordml/cex" xmlns:w16cid="http://schemas.microsoft.com/office/word/2016/wordml/cid" xmlns:w16="http://schemas.microsoft.com/office/word/2018/wordml" xmlns:w16sdtdh="http://schemas.microsoft.com/office/word/2020/wordml/sdtdatahash" xmlns:w16se="http://schemas.microsoft.com/office/word/2015/wordml/symex" xmlns:wpg="http://schemas.microsoft.com/office/word/2010/wordprocessingGroup" xmlns:wpi="http://schemas.microsoft.com/office/word/2010/wordprocessingInk" xmlns:wne="http://schemas.microsoft.com/office/word/2006/wordml" xmlns:wps="http://schemas.microsoft.com/office/word/2010/wordprocessingShape" mc:Ignorable="w14 w15 w16se w16cid w16 w16cex w16sdtdh wp14">
   <w:p>
     <w:pPr>
       <w:pStyle w:val="Kopfzeile"/>
@@ -11002,7 +11535,7 @@
 </file>
 
 <file path=word/header2.xml><?xml version="1.0" encoding="utf-8"?>
-<w:hdr xmlns:wpc="http://schemas.microsoft.com/office/word/2010/wordprocessingCanvas" xmlns:cx="http://schemas.microsoft.com/office/drawing/2014/chartex" xmlns:cx1="http://schemas.microsoft.com/office/drawing/2015/9/8/chartex" xmlns:cx2="http://schemas.microsoft.com/office/drawing/2015/10/21/chartex" xmlns:cx3="http://schemas.microsoft.com/office/drawing/2016/5/9/chartex" xmlns:cx4="http://schemas.microsoft.com/office/drawing/2016/5/10/chartex" xmlns:cx5="http://schemas.microsoft.com/office/drawing/2016/5/11/chartex" xmlns:cx6="http://schemas.microsoft.com/office/drawing/2016/5/12/chartex" xmlns:cx7="http://schemas.microsoft.com/office/drawing/2016/5/13/chartex" xmlns:cx8="http://schemas.microsoft.com/office/drawing/2016/5/14/chartex" xmlns:mc="http://schemas.openxmlformats.org/markup-compatibility/2006" xmlns:aink="http://schemas.microsoft.com/office/drawing/2016/ink" xmlns:am3d="http://schemas.microsoft.com/office/drawing/2017/model3d" xmlns:o="urn:schemas-microsoft-com:office:office" xmlns:r="http://schemas.openxmlformats.org/officeDocument/2006/relationships" xmlns:m="http://schemas.openxmlformats.org/officeDocument/2006/math" xmlns:v="urn:schemas-microsoft-com:vml" xmlns:wp14="http://schemas.microsoft.com/office/word/2010/wordprocessingDrawing" xmlns:wp="http://schemas.openxmlformats.org/drawingml/2006/wordprocessingDrawing" xmlns:w10="urn:schemas-microsoft-com:office:word" xmlns:w="http://schemas.openxmlformats.org/wordprocessingml/2006/main" xmlns:w14="http://schemas.microsoft.com/office/word/2010/wordml" xmlns:w15="http://schemas.microsoft.com/office/word/2012/wordml" xmlns:w16cex="http://schemas.microsoft.com/office/word/2018/wordml/cex" xmlns:w16cid="http://schemas.microsoft.com/office/word/2016/wordml/cid" xmlns:w16="http://schemas.microsoft.com/office/word/2018/wordml" xmlns:w16se="http://schemas.microsoft.com/office/word/2015/wordml/symex" xmlns:wpg="http://schemas.microsoft.com/office/word/2010/wordprocessingGroup" xmlns:wpi="http://schemas.microsoft.com/office/word/2010/wordprocessingInk" xmlns:wne="http://schemas.microsoft.com/office/word/2006/wordml" xmlns:wps="http://schemas.microsoft.com/office/word/2010/wordprocessingShape" mc:Ignorable="w14 w15 w16se w16cid w16 w16cex wp14">
+<w:hdr xmlns:wpc="http://schemas.microsoft.com/office/word/2010/wordprocessingCanvas" xmlns:cx="http://schemas.microsoft.com/office/drawing/2014/chartex" xmlns:cx1="http://schemas.microsoft.com/office/drawing/2015/9/8/chartex" xmlns:cx2="http://schemas.microsoft.com/office/drawing/2015/10/21/chartex" xmlns:cx3="http://schemas.microsoft.com/office/drawing/2016/5/9/chartex" xmlns:cx4="http://schemas.microsoft.com/office/drawing/2016/5/10/chartex" xmlns:cx5="http://schemas.microsoft.com/office/drawing/2016/5/11/chartex" xmlns:cx6="http://schemas.microsoft.com/office/drawing/2016/5/12/chartex" xmlns:cx7="http://schemas.microsoft.com/office/drawing/2016/5/13/chartex" xmlns:cx8="http://schemas.microsoft.com/office/drawing/2016/5/14/chartex" xmlns:mc="http://schemas.openxmlformats.org/markup-compatibility/2006" xmlns:aink="http://schemas.microsoft.com/office/drawing/2016/ink" xmlns:am3d="http://schemas.microsoft.com/office/drawing/2017/model3d" xmlns:o="urn:schemas-microsoft-com:office:office" xmlns:r="http://schemas.openxmlformats.org/officeDocument/2006/relationships" xmlns:m="http://schemas.openxmlformats.org/officeDocument/2006/math" xmlns:v="urn:schemas-microsoft-com:vml" xmlns:wp14="http://schemas.microsoft.com/office/word/2010/wordprocessingDrawing" xmlns:wp="http://schemas.openxmlformats.org/drawingml/2006/wordprocessingDrawing" xmlns:w10="urn:schemas-microsoft-com:office:word" xmlns:w="http://schemas.openxmlformats.org/wordprocessingml/2006/main" xmlns:w14="http://schemas.microsoft.com/office/word/2010/wordml" xmlns:w15="http://schemas.microsoft.com/office/word/2012/wordml" xmlns:w16cex="http://schemas.microsoft.com/office/word/2018/wordml/cex" xmlns:w16cid="http://schemas.microsoft.com/office/word/2016/wordml/cid" xmlns:w16="http://schemas.microsoft.com/office/word/2018/wordml" xmlns:w16sdtdh="http://schemas.microsoft.com/office/word/2020/wordml/sdtdatahash" xmlns:w16se="http://schemas.microsoft.com/office/word/2015/wordml/symex" xmlns:wpg="http://schemas.microsoft.com/office/word/2010/wordprocessingGroup" xmlns:wpi="http://schemas.microsoft.com/office/word/2010/wordprocessingInk" xmlns:wne="http://schemas.microsoft.com/office/word/2006/wordml" xmlns:wps="http://schemas.microsoft.com/office/word/2010/wordprocessingShape" mc:Ignorable="w14 w15 w16se w16cid w16 w16cex w16sdtdh wp14">
   <w:p>
     <w:pPr>
       <w:pStyle w:val="Kopfzeile"/>
@@ -11068,7 +11601,7 @@
 </file>
 
 <file path=word/header3.xml><?xml version="1.0" encoding="utf-8"?>
-<w:hdr xmlns:wpc="http://schemas.microsoft.com/office/word/2010/wordprocessingCanvas" xmlns:cx="http://schemas.microsoft.com/office/drawing/2014/chartex" xmlns:cx1="http://schemas.microsoft.com/office/drawing/2015/9/8/chartex" xmlns:cx2="http://schemas.microsoft.com/office/drawing/2015/10/21/chartex" xmlns:cx3="http://schemas.microsoft.com/office/drawing/2016/5/9/chartex" xmlns:cx4="http://schemas.microsoft.com/office/drawing/2016/5/10/chartex" xmlns:cx5="http://schemas.microsoft.com/office/drawing/2016/5/11/chartex" xmlns:cx6="http://schemas.microsoft.com/office/drawing/2016/5/12/chartex" xmlns:cx7="http://schemas.microsoft.com/office/drawing/2016/5/13/chartex" xmlns:cx8="http://schemas.microsoft.com/office/drawing/2016/5/14/chartex" xmlns:mc="http://schemas.openxmlformats.org/markup-compatibility/2006" xmlns:aink="http://schemas.microsoft.com/office/drawing/2016/ink" xmlns:am3d="http://schemas.microsoft.com/office/drawing/2017/model3d" xmlns:o="urn:schemas-microsoft-com:office:office" xmlns:r="http://schemas.openxmlformats.org/officeDocument/2006/relationships" xmlns:m="http://schemas.openxmlformats.org/officeDocument/2006/math" xmlns:v="urn:schemas-microsoft-com:vml" xmlns:wp14="http://schemas.microsoft.com/office/word/2010/wordprocessingDrawing" xmlns:wp="http://schemas.openxmlformats.org/drawingml/2006/wordprocessingDrawing" xmlns:w10="urn:schemas-microsoft-com:office:word" xmlns:w="http://schemas.openxmlformats.org/wordprocessingml/2006/main" xmlns:w14="http://schemas.microsoft.com/office/word/2010/wordml" xmlns:w15="http://schemas.microsoft.com/office/word/2012/wordml" xmlns:w16cex="http://schemas.microsoft.com/office/word/2018/wordml/cex" xmlns:w16cid="http://schemas.microsoft.com/office/word/2016/wordml/cid" xmlns:w16="http://schemas.microsoft.com/office/word/2018/wordml" xmlns:w16se="http://schemas.microsoft.com/office/word/2015/wordml/symex" xmlns:wpg="http://schemas.microsoft.com/office/word/2010/wordprocessingGroup" xmlns:wpi="http://schemas.microsoft.com/office/word/2010/wordprocessingInk" xmlns:wne="http://schemas.microsoft.com/office/word/2006/wordml" xmlns:wps="http://schemas.microsoft.com/office/word/2010/wordprocessingShape" mc:Ignorable="w14 w15 w16se w16cid w16 w16cex wp14">
+<w:hdr xmlns:wpc="http://schemas.microsoft.com/office/word/2010/wordprocessingCanvas" xmlns:cx="http://schemas.microsoft.com/office/drawing/2014/chartex" xmlns:cx1="http://schemas.microsoft.com/office/drawing/2015/9/8/chartex" xmlns:cx2="http://schemas.microsoft.com/office/drawing/2015/10/21/chartex" xmlns:cx3="http://schemas.microsoft.com/office/drawing/2016/5/9/chartex" xmlns:cx4="http://schemas.microsoft.com/office/drawing/2016/5/10/chartex" xmlns:cx5="http://schemas.microsoft.com/office/drawing/2016/5/11/chartex" xmlns:cx6="http://schemas.microsoft.com/office/drawing/2016/5/12/chartex" xmlns:cx7="http://schemas.microsoft.com/office/drawing/2016/5/13/chartex" xmlns:cx8="http://schemas.microsoft.com/office/drawing/2016/5/14/chartex" xmlns:mc="http://schemas.openxmlformats.org/markup-compatibility/2006" xmlns:aink="http://schemas.microsoft.com/office/drawing/2016/ink" xmlns:am3d="http://schemas.microsoft.com/office/drawing/2017/model3d" xmlns:o="urn:schemas-microsoft-com:office:office" xmlns:r="http://schemas.openxmlformats.org/officeDocument/2006/relationships" xmlns:m="http://schemas.openxmlformats.org/officeDocument/2006/math" xmlns:v="urn:schemas-microsoft-com:vml" xmlns:wp14="http://schemas.microsoft.com/office/word/2010/wordprocessingDrawing" xmlns:wp="http://schemas.openxmlformats.org/drawingml/2006/wordprocessingDrawing" xmlns:w10="urn:schemas-microsoft-com:office:word" xmlns:w="http://schemas.openxmlformats.org/wordprocessingml/2006/main" xmlns:w14="http://schemas.microsoft.com/office/word/2010/wordml" xmlns:w15="http://schemas.microsoft.com/office/word/2012/wordml" xmlns:w16cex="http://schemas.microsoft.com/office/word/2018/wordml/cex" xmlns:w16cid="http://schemas.microsoft.com/office/word/2016/wordml/cid" xmlns:w16="http://schemas.microsoft.com/office/word/2018/wordml" xmlns:w16sdtdh="http://schemas.microsoft.com/office/word/2020/wordml/sdtdatahash" xmlns:w16se="http://schemas.microsoft.com/office/word/2015/wordml/symex" xmlns:wpg="http://schemas.microsoft.com/office/word/2010/wordprocessingGroup" xmlns:wpi="http://schemas.microsoft.com/office/word/2010/wordprocessingInk" xmlns:wne="http://schemas.microsoft.com/office/word/2006/wordml" xmlns:wps="http://schemas.microsoft.com/office/word/2010/wordprocessingShape" mc:Ignorable="w14 w15 w16se w16cid w16 w16cex w16sdtdh wp14">
   <w:p>
     <w:pPr>
       <w:pStyle w:val="Kopfzeile"/>
@@ -11078,7 +11611,7 @@
 </file>
 
 <file path=word/numbering.xml><?xml version="1.0" encoding="utf-8"?>
-<w:numbering xmlns:wpc="http://schemas.microsoft.com/office/word/2010/wordprocessingCanvas" xmlns:cx="http://schemas.microsoft.com/office/drawing/2014/chartex" xmlns:cx1="http://schemas.microsoft.com/office/drawing/2015/9/8/chartex" xmlns:cx2="http://schemas.microsoft.com/office/drawing/2015/10/21/chartex" xmlns:cx3="http://schemas.microsoft.com/office/drawing/2016/5/9/chartex" xmlns:cx4="http://schemas.microsoft.com/office/drawing/2016/5/10/chartex" xmlns:cx5="http://schemas.microsoft.com/office/drawing/2016/5/11/chartex" xmlns:cx6="http://schemas.microsoft.com/office/drawing/2016/5/12/chartex" xmlns:cx7="http://schemas.microsoft.com/office/drawing/2016/5/13/chartex" xmlns:cx8="http://schemas.microsoft.com/office/drawing/2016/5/14/chartex" xmlns:mc="http://schemas.openxmlformats.org/markup-compatibility/2006" xmlns:aink="http://schemas.microsoft.com/office/drawing/2016/ink" xmlns:am3d="http://schemas.microsoft.com/office/drawing/2017/model3d" xmlns:o="urn:schemas-microsoft-com:office:office" xmlns:r="http://schemas.openxmlformats.org/officeDocument/2006/relationships" xmlns:m="http://schemas.openxmlformats.org/officeDocument/2006/math" xmlns:v="urn:schemas-microsoft-com:vml" xmlns:wp14="http://schemas.microsoft.com/office/word/2010/wordprocessingDrawing" xmlns:wp="http://schemas.openxmlformats.org/drawingml/2006/wordprocessingDrawing" xmlns:w10="urn:schemas-microsoft-com:office:word" xmlns:w="http://schemas.openxmlformats.org/wordprocessingml/2006/main" xmlns:w14="http://schemas.microsoft.com/office/word/2010/wordml" xmlns:w15="http://schemas.microsoft.com/office/word/2012/wordml" xmlns:w16cex="http://schemas.microsoft.com/office/word/2018/wordml/cex" xmlns:w16cid="http://schemas.microsoft.com/office/word/2016/wordml/cid" xmlns:w16="http://schemas.microsoft.com/office/word/2018/wordml" xmlns:w16se="http://schemas.microsoft.com/office/word/2015/wordml/symex" xmlns:wpg="http://schemas.microsoft.com/office/word/2010/wordprocessingGroup" xmlns:wpi="http://schemas.microsoft.com/office/word/2010/wordprocessingInk" xmlns:wne="http://schemas.microsoft.com/office/word/2006/wordml" xmlns:wps="http://schemas.microsoft.com/office/word/2010/wordprocessingShape" mc:Ignorable="w14 w15 w16se w16cid w16 w16cex wp14">
+<w:numbering xmlns:wpc="http://schemas.microsoft.com/office/word/2010/wordprocessingCanvas" xmlns:cx="http://schemas.microsoft.com/office/drawing/2014/chartex" xmlns:cx1="http://schemas.microsoft.com/office/drawing/2015/9/8/chartex" xmlns:cx2="http://schemas.microsoft.com/office/drawing/2015/10/21/chartex" xmlns:cx3="http://schemas.microsoft.com/office/drawing/2016/5/9/chartex" xmlns:cx4="http://schemas.microsoft.com/office/drawing/2016/5/10/chartex" xmlns:cx5="http://schemas.microsoft.com/office/drawing/2016/5/11/chartex" xmlns:cx6="http://schemas.microsoft.com/office/drawing/2016/5/12/chartex" xmlns:cx7="http://schemas.microsoft.com/office/drawing/2016/5/13/chartex" xmlns:cx8="http://schemas.microsoft.com/office/drawing/2016/5/14/chartex" xmlns:mc="http://schemas.openxmlformats.org/markup-compatibility/2006" xmlns:aink="http://schemas.microsoft.com/office/drawing/2016/ink" xmlns:am3d="http://schemas.microsoft.com/office/drawing/2017/model3d" xmlns:o="urn:schemas-microsoft-com:office:office" xmlns:r="http://schemas.openxmlformats.org/officeDocument/2006/relationships" xmlns:m="http://schemas.openxmlformats.org/officeDocument/2006/math" xmlns:v="urn:schemas-microsoft-com:vml" xmlns:wp14="http://schemas.microsoft.com/office/word/2010/wordprocessingDrawing" xmlns:wp="http://schemas.openxmlformats.org/drawingml/2006/wordprocessingDrawing" xmlns:w10="urn:schemas-microsoft-com:office:word" xmlns:w="http://schemas.openxmlformats.org/wordprocessingml/2006/main" xmlns:w14="http://schemas.microsoft.com/office/word/2010/wordml" xmlns:w15="http://schemas.microsoft.com/office/word/2012/wordml" xmlns:w16cex="http://schemas.microsoft.com/office/word/2018/wordml/cex" xmlns:w16cid="http://schemas.microsoft.com/office/word/2016/wordml/cid" xmlns:w16="http://schemas.microsoft.com/office/word/2018/wordml" xmlns:w16sdtdh="http://schemas.microsoft.com/office/word/2020/wordml/sdtdatahash" xmlns:w16se="http://schemas.microsoft.com/office/word/2015/wordml/symex" xmlns:wpg="http://schemas.microsoft.com/office/word/2010/wordprocessingGroup" xmlns:wpi="http://schemas.microsoft.com/office/word/2010/wordprocessingInk" xmlns:wne="http://schemas.microsoft.com/office/word/2006/wordml" xmlns:wps="http://schemas.microsoft.com/office/word/2010/wordprocessingShape" mc:Ignorable="w14 w15 w16se w16cid w16 w16cex w16sdtdh wp14">
   <w:abstractNum w:abstractNumId="0" w15:restartNumberingAfterBreak="0">
     <w:nsid w:val="00F61A67"/>
     <w:multiLevelType w:val="hybridMultilevel"/>
@@ -14950,7 +15483,7 @@
 </file>
 
 <file path=word/styles.xml><?xml version="1.0" encoding="utf-8"?>
-<w:styles xmlns:mc="http://schemas.openxmlformats.org/markup-compatibility/2006" xmlns:r="http://schemas.openxmlformats.org/officeDocument/2006/relationships" xmlns:w="http://schemas.openxmlformats.org/wordprocessingml/2006/main" xmlns:w14="http://schemas.microsoft.com/office/word/2010/wordml" xmlns:w15="http://schemas.microsoft.com/office/word/2012/wordml" xmlns:w16cex="http://schemas.microsoft.com/office/word/2018/wordml/cex" xmlns:w16cid="http://schemas.microsoft.com/office/word/2016/wordml/cid" xmlns:w16="http://schemas.microsoft.com/office/word/2018/wordml" xmlns:w16se="http://schemas.microsoft.com/office/word/2015/wordml/symex" mc:Ignorable="w14 w15 w16se w16cid w16 w16cex">
+<w:styles xmlns:mc="http://schemas.openxmlformats.org/markup-compatibility/2006" xmlns:r="http://schemas.openxmlformats.org/officeDocument/2006/relationships" xmlns:w="http://schemas.openxmlformats.org/wordprocessingml/2006/main" xmlns:w14="http://schemas.microsoft.com/office/word/2010/wordml" xmlns:w15="http://schemas.microsoft.com/office/word/2012/wordml" xmlns:w16cex="http://schemas.microsoft.com/office/word/2018/wordml/cex" xmlns:w16cid="http://schemas.microsoft.com/office/word/2016/wordml/cid" xmlns:w16="http://schemas.microsoft.com/office/word/2018/wordml" xmlns:w16sdtdh="http://schemas.microsoft.com/office/word/2020/wordml/sdtdatahash" xmlns:w16se="http://schemas.microsoft.com/office/word/2015/wordml/symex" mc:Ignorable="w14 w15 w16se w16cid w16 w16cex w16sdtdh">
   <w:docDefaults>
     <w:rPrDefault>
       <w:rPr>

</xml_diff>